<commit_message>
Updated Github Link in Documentation
</commit_message>
<xml_diff>
--- a/doc/Dokumentation.docx
+++ b/doc/Dokumentation.docx
@@ -35,24 +35,14 @@
           <w:szCs w:val="36"/>
           <w:lang w:val="de-CH"/>
         </w:rPr>
-        <w:t xml:space="preserve">Docker </w:t>
-      </w:r>
-      <w:proofErr w:type="spellStart"/>
+        <w:t>Docker Compose</w:t>
+      </w:r>
       <w:r>
         <w:rPr>
           <w:sz w:val="36"/>
           <w:szCs w:val="36"/>
           <w:lang w:val="de-CH"/>
         </w:rPr>
-        <w:t>Compose</w:t>
-      </w:r>
-      <w:proofErr w:type="spellEnd"/>
-      <w:r>
-        <w:rPr>
-          <w:sz w:val="36"/>
-          <w:szCs w:val="36"/>
-          <w:lang w:val="de-CH"/>
-        </w:rPr>
         <w:t xml:space="preserve"> auf Raspberry Pi</w:t>
       </w:r>
     </w:p>
@@ -68,15 +58,7 @@
         <w:jc w:val="center"/>
       </w:pPr>
       <w:r>
-        <w:t xml:space="preserve">Andrea </w:t>
-      </w:r>
-      <w:proofErr w:type="spellStart"/>
-      <w:r>
-        <w:t>Furrer</w:t>
-      </w:r>
-      <w:proofErr w:type="spellEnd"/>
-      <w:r>
-        <w:t>, Patrik Burkhalter</w:t>
+        <w:t>Andrea Furrer, Patrik Burkhalter</w:t>
       </w:r>
     </w:p>
     <w:p>
@@ -188,11 +170,9 @@
           <w:pPr>
             <w:pStyle w:val="TOCHeading"/>
           </w:pPr>
-          <w:proofErr w:type="spellStart"/>
           <w:r>
             <w:t>Inhalte</w:t>
           </w:r>
-          <w:proofErr w:type="spellEnd"/>
         </w:p>
         <w:p>
           <w:pPr>
@@ -1339,17 +1319,8 @@
           <w:b/>
           <w:bCs/>
         </w:rPr>
-        <w:t>Samba-</w:t>
-      </w:r>
-      <w:proofErr w:type="spellStart"/>
-      <w:r>
-        <w:rPr>
-          <w:b/>
-          <w:bCs/>
-        </w:rPr>
-        <w:t>Dateiserver</w:t>
-      </w:r>
-      <w:proofErr w:type="spellEnd"/>
+        <w:t>Samba-Dateiserver</w:t>
+      </w:r>
     </w:p>
     <w:p>
       <w:pPr>
@@ -1463,21 +1434,7 @@
         <w:rPr>
           <w:lang w:val="de-CH"/>
         </w:rPr>
-        <w:t xml:space="preserve">aber auch Zugriff von Linux und </w:t>
-      </w:r>
-      <w:proofErr w:type="spellStart"/>
-      <w:r>
-        <w:rPr>
-          <w:lang w:val="de-CH"/>
-        </w:rPr>
-        <w:t>macOS</w:t>
-      </w:r>
-      <w:proofErr w:type="spellEnd"/>
-      <w:r>
-        <w:rPr>
-          <w:lang w:val="de-CH"/>
-        </w:rPr>
-        <w:t xml:space="preserve"> aus möglich.</w:t>
+        <w:t>aber auch Zugriff von Linux und macOS aus möglich.</w:t>
       </w:r>
     </w:p>
     <w:p>
@@ -1600,19 +1557,11 @@
           <w:lang w:val="en-GB"/>
         </w:rPr>
       </w:pPr>
-      <w:proofErr w:type="spellStart"/>
       <w:r>
         <w:rPr>
           <w:lang w:val="en-GB"/>
         </w:rPr>
-        <w:t>Gründe</w:t>
-      </w:r>
-      <w:proofErr w:type="spellEnd"/>
-      <w:r>
-        <w:rPr>
-          <w:lang w:val="en-GB"/>
-        </w:rPr>
-        <w:t>:</w:t>
+        <w:t>Gründe:</w:t>
       </w:r>
     </w:p>
     <w:p>
@@ -1742,21 +1691,7 @@
         <w:rPr>
           <w:lang w:val="de-CH"/>
         </w:rPr>
-        <w:t xml:space="preserve">Die Docker-basierte Einrichtung erleichtert die konsistente Bereitstellung eines </w:t>
-      </w:r>
-      <w:proofErr w:type="spellStart"/>
-      <w:r>
-        <w:rPr>
-          <w:lang w:val="de-CH"/>
-        </w:rPr>
-        <w:t>Jupyter</w:t>
-      </w:r>
-      <w:proofErr w:type="spellEnd"/>
-      <w:r>
-        <w:rPr>
-          <w:lang w:val="de-CH"/>
-        </w:rPr>
-        <w:t xml:space="preserve"> Notebooks, was flexiblen Zugriff auf Daten und Skripte von überall aus ermöglicht.</w:t>
+        <w:t>Die Docker-basierte Einrichtung erleichtert die konsistente Bereitstellung eines Jupyter Notebooks, was flexiblen Zugriff auf Daten und Skripte von überall aus ermöglicht.</w:t>
       </w:r>
     </w:p>
     <w:p>
@@ -1767,19 +1702,11 @@
           <w:lang w:val="en-GB"/>
         </w:rPr>
       </w:pPr>
-      <w:proofErr w:type="spellStart"/>
       <w:r>
         <w:rPr>
           <w:lang w:val="en-GB"/>
         </w:rPr>
-        <w:t>Gründe</w:t>
-      </w:r>
-      <w:proofErr w:type="spellEnd"/>
-      <w:r>
-        <w:rPr>
-          <w:lang w:val="en-GB"/>
-        </w:rPr>
-        <w:t>:</w:t>
+        <w:t>Gründe:</w:t>
       </w:r>
     </w:p>
     <w:p>
@@ -1791,27 +1718,9 @@
         </w:numPr>
         <w:spacing w:after="200" w:line="240" w:lineRule="auto"/>
       </w:pPr>
-      <w:proofErr w:type="spellStart"/>
-      <w:r>
-        <w:t>Interaktive</w:t>
-      </w:r>
-      <w:proofErr w:type="spellEnd"/>
-      <w:r>
-        <w:t xml:space="preserve"> und </w:t>
-      </w:r>
-      <w:proofErr w:type="spellStart"/>
-      <w:r>
-        <w:t>browserbasierte</w:t>
-      </w:r>
-      <w:proofErr w:type="spellEnd"/>
-      <w:r>
-        <w:t xml:space="preserve"> </w:t>
-      </w:r>
-      <w:proofErr w:type="spellStart"/>
-      <w:r>
-        <w:t>Entwicklungsumgebung</w:t>
-      </w:r>
-      <w:proofErr w:type="spellEnd"/>
+      <w:r>
+        <w:t>Interaktive und browserbasierte Entwicklungsumgebung</w:t>
+      </w:r>
     </w:p>
     <w:p>
       <w:pPr>
@@ -1945,21 +1854,7 @@
         <w:rPr>
           <w:lang w:val="de-CH"/>
         </w:rPr>
-        <w:t>(Version 12.0 - "</w:t>
-      </w:r>
-      <w:proofErr w:type="spellStart"/>
-      <w:r>
-        <w:rPr>
-          <w:lang w:val="de-CH"/>
-        </w:rPr>
-        <w:t>Bookworm</w:t>
-      </w:r>
-      <w:proofErr w:type="spellEnd"/>
-      <w:r>
-        <w:rPr>
-          <w:lang w:val="de-CH"/>
-        </w:rPr>
-        <w:t xml:space="preserve">"). </w:t>
+        <w:t xml:space="preserve">(Version 12.0 - "Bookworm"). </w:t>
       </w:r>
       <w:r>
         <w:rPr>
@@ -2021,7 +1916,6 @@
           <w:szCs w:val="17"/>
         </w:rPr>
       </w:pPr>
-      <w:proofErr w:type="spellStart"/>
       <w:r>
         <w:rPr>
           <w:rFonts w:ascii="Consolas" w:hAnsi="Consolas" w:cs="Consolas"/>
@@ -2029,17 +1923,7 @@
           <w:sz w:val="17"/>
           <w:szCs w:val="17"/>
         </w:rPr>
-        <w:t>sudo</w:t>
-      </w:r>
-      <w:proofErr w:type="spellEnd"/>
-      <w:r>
-        <w:rPr>
-          <w:rFonts w:ascii="Consolas" w:hAnsi="Consolas" w:cs="Consolas"/>
-          <w:color w:val="000000"/>
-          <w:sz w:val="17"/>
-          <w:szCs w:val="17"/>
-        </w:rPr>
-        <w:t xml:space="preserve"> apt update </w:t>
+        <w:t xml:space="preserve">sudo apt update </w:t>
       </w:r>
     </w:p>
     <w:p>
@@ -2079,7 +1963,6 @@
       </w:pPr>
       <w:bookmarkStart w:id="3" w:name="OLE_LINK1"/>
       <w:bookmarkStart w:id="4" w:name="OLE_LINK2"/>
-      <w:proofErr w:type="spellStart"/>
       <w:r>
         <w:rPr>
           <w:rFonts w:ascii="Consolas" w:hAnsi="Consolas" w:cs="Consolas"/>
@@ -2087,17 +1970,7 @@
           <w:sz w:val="17"/>
           <w:szCs w:val="17"/>
         </w:rPr>
-        <w:t>sudo</w:t>
-      </w:r>
-      <w:proofErr w:type="spellEnd"/>
-      <w:r>
-        <w:rPr>
-          <w:rFonts w:ascii="Consolas" w:hAnsi="Consolas" w:cs="Consolas"/>
-          <w:color w:val="000000"/>
-          <w:sz w:val="17"/>
-          <w:szCs w:val="17"/>
-        </w:rPr>
-        <w:t xml:space="preserve"> apt upgrade </w:t>
+        <w:t xml:space="preserve">sudo apt upgrade </w:t>
       </w:r>
       <w:r>
         <w:rPr>
@@ -2345,9 +2218,8 @@
           <w:szCs w:val="17"/>
           <w:lang w:val="de-CH"/>
         </w:rPr>
-        <w:t xml:space="preserve"># Add </w:t>
-      </w:r>
-      <w:proofErr w:type="spellStart"/>
+        <w:t xml:space="preserve"># Add Docker's official GPG key: </w:t>
+      </w:r>
       <w:r>
         <w:rPr>
           <w:rFonts w:ascii="Consolas" w:hAnsi="Consolas" w:cs="Consolas"/>
@@ -2356,9 +2228,8 @@
           <w:szCs w:val="17"/>
           <w:lang w:val="de-CH"/>
         </w:rPr>
-        <w:t>Docker's</w:t>
-      </w:r>
-      <w:proofErr w:type="spellEnd"/>
+        <w:br/>
+      </w:r>
       <w:r>
         <w:rPr>
           <w:rFonts w:ascii="Consolas" w:hAnsi="Consolas" w:cs="Consolas"/>
@@ -2367,9 +2238,9 @@
           <w:szCs w:val="17"/>
           <w:lang w:val="de-CH"/>
         </w:rPr>
-        <w:t xml:space="preserve"> </w:t>
-      </w:r>
-      <w:proofErr w:type="spellStart"/>
+        <w:br/>
+        <w:t xml:space="preserve">sudo apt-get update </w:t>
+      </w:r>
       <w:r>
         <w:rPr>
           <w:rFonts w:ascii="Consolas" w:hAnsi="Consolas" w:cs="Consolas"/>
@@ -2378,9 +2249,8 @@
           <w:szCs w:val="17"/>
           <w:lang w:val="de-CH"/>
         </w:rPr>
-        <w:t>official</w:t>
-      </w:r>
-      <w:proofErr w:type="spellEnd"/>
+        <w:br/>
+      </w:r>
       <w:r>
         <w:rPr>
           <w:rFonts w:ascii="Consolas" w:hAnsi="Consolas" w:cs="Consolas"/>
@@ -2389,9 +2259,9 @@
           <w:szCs w:val="17"/>
           <w:lang w:val="de-CH"/>
         </w:rPr>
-        <w:t xml:space="preserve"> GPG </w:t>
-      </w:r>
-      <w:proofErr w:type="spellStart"/>
+        <w:br/>
+        <w:t xml:space="preserve">sudo apt-get install ca-certificates curl gnupg </w:t>
+      </w:r>
       <w:r>
         <w:rPr>
           <w:rFonts w:ascii="Consolas" w:hAnsi="Consolas" w:cs="Consolas"/>
@@ -2400,9 +2270,8 @@
           <w:szCs w:val="17"/>
           <w:lang w:val="de-CH"/>
         </w:rPr>
-        <w:t>key</w:t>
-      </w:r>
-      <w:proofErr w:type="spellEnd"/>
+        <w:br/>
+      </w:r>
       <w:r>
         <w:rPr>
           <w:rFonts w:ascii="Consolas" w:hAnsi="Consolas" w:cs="Consolas"/>
@@ -2411,7 +2280,8 @@
           <w:szCs w:val="17"/>
           <w:lang w:val="de-CH"/>
         </w:rPr>
-        <w:t xml:space="preserve">: </w:t>
+        <w:br/>
+        <w:t xml:space="preserve">sudo install -m 0755 -d /etc/apt/keyrings </w:t>
       </w:r>
       <w:r>
         <w:rPr>
@@ -2432,8 +2302,8 @@
           <w:lang w:val="de-CH"/>
         </w:rPr>
         <w:br/>
-      </w:r>
-      <w:proofErr w:type="spellStart"/>
+        <w:t xml:space="preserve">curl -fsSL https://download.docker.com/linux/ubuntu/gpg | sudo gpg --dearmor -o /etc/apt/keyrings/docker.gpg </w:t>
+      </w:r>
       <w:r>
         <w:rPr>
           <w:rFonts w:ascii="Consolas" w:hAnsi="Consolas" w:cs="Consolas"/>
@@ -2442,9 +2312,8 @@
           <w:szCs w:val="17"/>
           <w:lang w:val="de-CH"/>
         </w:rPr>
-        <w:t>sudo</w:t>
-      </w:r>
-      <w:proofErr w:type="spellEnd"/>
+        <w:br/>
+      </w:r>
       <w:r>
         <w:rPr>
           <w:rFonts w:ascii="Consolas" w:hAnsi="Consolas" w:cs="Consolas"/>
@@ -2453,9 +2322,9 @@
           <w:szCs w:val="17"/>
           <w:lang w:val="de-CH"/>
         </w:rPr>
-        <w:t xml:space="preserve"> </w:t>
-      </w:r>
-      <w:proofErr w:type="spellStart"/>
+        <w:br/>
+        <w:t xml:space="preserve">sudo chmod a+r /etc/apt/keyrings/docker.gpg </w:t>
+      </w:r>
       <w:r>
         <w:rPr>
           <w:rFonts w:ascii="Consolas" w:hAnsi="Consolas" w:cs="Consolas"/>
@@ -2464,9 +2333,8 @@
           <w:szCs w:val="17"/>
           <w:lang w:val="de-CH"/>
         </w:rPr>
-        <w:t>apt-get</w:t>
-      </w:r>
-      <w:proofErr w:type="spellEnd"/>
+        <w:br/>
+      </w:r>
       <w:r>
         <w:rPr>
           <w:rFonts w:ascii="Consolas" w:hAnsi="Consolas" w:cs="Consolas"/>
@@ -2475,7 +2343,8 @@
           <w:szCs w:val="17"/>
           <w:lang w:val="de-CH"/>
         </w:rPr>
-        <w:t xml:space="preserve"> update </w:t>
+        <w:br/>
+        <w:t xml:space="preserve"># Add the repository to Apt sources: </w:t>
       </w:r>
       <w:r>
         <w:rPr>
@@ -2496,8 +2365,8 @@
           <w:lang w:val="de-CH"/>
         </w:rPr>
         <w:br/>
-      </w:r>
-      <w:proofErr w:type="spellStart"/>
+        <w:t xml:space="preserve">echo \ </w:t>
+      </w:r>
       <w:r>
         <w:rPr>
           <w:rFonts w:ascii="Consolas" w:hAnsi="Consolas" w:cs="Consolas"/>
@@ -2506,9 +2375,8 @@
           <w:szCs w:val="17"/>
           <w:lang w:val="de-CH"/>
         </w:rPr>
-        <w:t>sudo</w:t>
-      </w:r>
-      <w:proofErr w:type="spellEnd"/>
+        <w:br/>
+      </w:r>
       <w:r>
         <w:rPr>
           <w:rFonts w:ascii="Consolas" w:hAnsi="Consolas" w:cs="Consolas"/>
@@ -2517,9 +2385,9 @@
           <w:szCs w:val="17"/>
           <w:lang w:val="de-CH"/>
         </w:rPr>
-        <w:t xml:space="preserve"> </w:t>
-      </w:r>
-      <w:proofErr w:type="spellStart"/>
+        <w:br/>
+        <w:t xml:space="preserve">  "deb [arch="$(dpkg --print-architecture)" signed-by=/etc/apt/keyrings/docker.gpg] https://download.docker.com/linux/ubuntu \ </w:t>
+      </w:r>
       <w:r>
         <w:rPr>
           <w:rFonts w:ascii="Consolas" w:hAnsi="Consolas" w:cs="Consolas"/>
@@ -2528,9 +2396,8 @@
           <w:szCs w:val="17"/>
           <w:lang w:val="de-CH"/>
         </w:rPr>
-        <w:t>apt-get</w:t>
-      </w:r>
-      <w:proofErr w:type="spellEnd"/>
+        <w:br/>
+      </w:r>
       <w:r>
         <w:rPr>
           <w:rFonts w:ascii="Consolas" w:hAnsi="Consolas" w:cs="Consolas"/>
@@ -2539,9 +2406,9 @@
           <w:szCs w:val="17"/>
           <w:lang w:val="de-CH"/>
         </w:rPr>
-        <w:t xml:space="preserve"> </w:t>
-      </w:r>
-      <w:proofErr w:type="spellStart"/>
+        <w:br/>
+        <w:t xml:space="preserve">  "$(. /etc/os-release &amp;&amp; echo "$VERSION_CODENAME")" stable" | \ </w:t>
+      </w:r>
       <w:r>
         <w:rPr>
           <w:rFonts w:ascii="Consolas" w:hAnsi="Consolas" w:cs="Consolas"/>
@@ -2550,9 +2417,8 @@
           <w:szCs w:val="17"/>
           <w:lang w:val="de-CH"/>
         </w:rPr>
-        <w:t>install</w:t>
-      </w:r>
-      <w:proofErr w:type="spellEnd"/>
+        <w:br/>
+      </w:r>
       <w:r>
         <w:rPr>
           <w:rFonts w:ascii="Consolas" w:hAnsi="Consolas" w:cs="Consolas"/>
@@ -2561,9 +2427,9 @@
           <w:szCs w:val="17"/>
           <w:lang w:val="de-CH"/>
         </w:rPr>
-        <w:t xml:space="preserve"> </w:t>
-      </w:r>
-      <w:proofErr w:type="spellStart"/>
+        <w:br/>
+        <w:t xml:space="preserve">  sudo tee /etc/apt/sources.list.d/docker.list &gt; /dev/null </w:t>
+      </w:r>
       <w:r>
         <w:rPr>
           <w:rFonts w:ascii="Consolas" w:hAnsi="Consolas" w:cs="Consolas"/>
@@ -2572,9 +2438,8 @@
           <w:szCs w:val="17"/>
           <w:lang w:val="de-CH"/>
         </w:rPr>
-        <w:t>ca-certificates</w:t>
-      </w:r>
-      <w:proofErr w:type="spellEnd"/>
+        <w:br/>
+      </w:r>
       <w:r>
         <w:rPr>
           <w:rFonts w:ascii="Consolas" w:hAnsi="Consolas" w:cs="Consolas"/>
@@ -2583,1248 +2448,8 @@
           <w:szCs w:val="17"/>
           <w:lang w:val="de-CH"/>
         </w:rPr>
-        <w:t xml:space="preserve"> </w:t>
-      </w:r>
-      <w:proofErr w:type="spellStart"/>
-      <w:r>
-        <w:rPr>
-          <w:rFonts w:ascii="Consolas" w:hAnsi="Consolas" w:cs="Consolas"/>
-          <w:color w:val="880000"/>
-          <w:sz w:val="17"/>
-          <w:szCs w:val="17"/>
-          <w:lang w:val="de-CH"/>
-        </w:rPr>
-        <w:t>curl</w:t>
-      </w:r>
-      <w:proofErr w:type="spellEnd"/>
-      <w:r>
-        <w:rPr>
-          <w:rFonts w:ascii="Consolas" w:hAnsi="Consolas" w:cs="Consolas"/>
-          <w:color w:val="880000"/>
-          <w:sz w:val="17"/>
-          <w:szCs w:val="17"/>
-          <w:lang w:val="de-CH"/>
-        </w:rPr>
-        <w:t xml:space="preserve"> </w:t>
-      </w:r>
-      <w:proofErr w:type="spellStart"/>
-      <w:r>
-        <w:rPr>
-          <w:rFonts w:ascii="Consolas" w:hAnsi="Consolas" w:cs="Consolas"/>
-          <w:color w:val="880000"/>
-          <w:sz w:val="17"/>
-          <w:szCs w:val="17"/>
-          <w:lang w:val="de-CH"/>
-        </w:rPr>
-        <w:t>gnupg</w:t>
-      </w:r>
-      <w:proofErr w:type="spellEnd"/>
-      <w:r>
-        <w:rPr>
-          <w:rFonts w:ascii="Consolas" w:hAnsi="Consolas" w:cs="Consolas"/>
-          <w:color w:val="880000"/>
-          <w:sz w:val="17"/>
-          <w:szCs w:val="17"/>
-          <w:lang w:val="de-CH"/>
-        </w:rPr>
-        <w:t xml:space="preserve"> </w:t>
-      </w:r>
-      <w:r>
-        <w:rPr>
-          <w:rFonts w:ascii="Consolas" w:hAnsi="Consolas" w:cs="Consolas"/>
-          <w:color w:val="880000"/>
-          <w:sz w:val="17"/>
-          <w:szCs w:val="17"/>
-          <w:lang w:val="de-CH"/>
-        </w:rPr>
         <w:br/>
-      </w:r>
-      <w:r>
-        <w:rPr>
-          <w:rFonts w:ascii="Consolas" w:hAnsi="Consolas" w:cs="Consolas"/>
-          <w:color w:val="880000"/>
-          <w:sz w:val="17"/>
-          <w:szCs w:val="17"/>
-          <w:lang w:val="de-CH"/>
-        </w:rPr>
-        <w:br/>
-      </w:r>
-      <w:proofErr w:type="spellStart"/>
-      <w:r>
-        <w:rPr>
-          <w:rFonts w:ascii="Consolas" w:hAnsi="Consolas" w:cs="Consolas"/>
-          <w:color w:val="880000"/>
-          <w:sz w:val="17"/>
-          <w:szCs w:val="17"/>
-          <w:lang w:val="de-CH"/>
-        </w:rPr>
-        <w:t>sudo</w:t>
-      </w:r>
-      <w:proofErr w:type="spellEnd"/>
-      <w:r>
-        <w:rPr>
-          <w:rFonts w:ascii="Consolas" w:hAnsi="Consolas" w:cs="Consolas"/>
-          <w:color w:val="880000"/>
-          <w:sz w:val="17"/>
-          <w:szCs w:val="17"/>
-          <w:lang w:val="de-CH"/>
-        </w:rPr>
-        <w:t xml:space="preserve"> </w:t>
-      </w:r>
-      <w:proofErr w:type="spellStart"/>
-      <w:r>
-        <w:rPr>
-          <w:rFonts w:ascii="Consolas" w:hAnsi="Consolas" w:cs="Consolas"/>
-          <w:color w:val="880000"/>
-          <w:sz w:val="17"/>
-          <w:szCs w:val="17"/>
-          <w:lang w:val="de-CH"/>
-        </w:rPr>
-        <w:t>install</w:t>
-      </w:r>
-      <w:proofErr w:type="spellEnd"/>
-      <w:r>
-        <w:rPr>
-          <w:rFonts w:ascii="Consolas" w:hAnsi="Consolas" w:cs="Consolas"/>
-          <w:color w:val="880000"/>
-          <w:sz w:val="17"/>
-          <w:szCs w:val="17"/>
-          <w:lang w:val="de-CH"/>
-        </w:rPr>
-        <w:t xml:space="preserve"> -m 0755 -d /</w:t>
-      </w:r>
-      <w:proofErr w:type="spellStart"/>
-      <w:r>
-        <w:rPr>
-          <w:rFonts w:ascii="Consolas" w:hAnsi="Consolas" w:cs="Consolas"/>
-          <w:color w:val="880000"/>
-          <w:sz w:val="17"/>
-          <w:szCs w:val="17"/>
-          <w:lang w:val="de-CH"/>
-        </w:rPr>
-        <w:t>etc</w:t>
-      </w:r>
-      <w:proofErr w:type="spellEnd"/>
-      <w:r>
-        <w:rPr>
-          <w:rFonts w:ascii="Consolas" w:hAnsi="Consolas" w:cs="Consolas"/>
-          <w:color w:val="880000"/>
-          <w:sz w:val="17"/>
-          <w:szCs w:val="17"/>
-          <w:lang w:val="de-CH"/>
-        </w:rPr>
-        <w:t>/</w:t>
-      </w:r>
-      <w:proofErr w:type="spellStart"/>
-      <w:r>
-        <w:rPr>
-          <w:rFonts w:ascii="Consolas" w:hAnsi="Consolas" w:cs="Consolas"/>
-          <w:color w:val="880000"/>
-          <w:sz w:val="17"/>
-          <w:szCs w:val="17"/>
-          <w:lang w:val="de-CH"/>
-        </w:rPr>
-        <w:t>apt</w:t>
-      </w:r>
-      <w:proofErr w:type="spellEnd"/>
-      <w:r>
-        <w:rPr>
-          <w:rFonts w:ascii="Consolas" w:hAnsi="Consolas" w:cs="Consolas"/>
-          <w:color w:val="880000"/>
-          <w:sz w:val="17"/>
-          <w:szCs w:val="17"/>
-          <w:lang w:val="de-CH"/>
-        </w:rPr>
-        <w:t>/</w:t>
-      </w:r>
-      <w:proofErr w:type="spellStart"/>
-      <w:r>
-        <w:rPr>
-          <w:rFonts w:ascii="Consolas" w:hAnsi="Consolas" w:cs="Consolas"/>
-          <w:color w:val="880000"/>
-          <w:sz w:val="17"/>
-          <w:szCs w:val="17"/>
-          <w:lang w:val="de-CH"/>
-        </w:rPr>
-        <w:t>keyrings</w:t>
-      </w:r>
-      <w:proofErr w:type="spellEnd"/>
-      <w:r>
-        <w:rPr>
-          <w:rFonts w:ascii="Consolas" w:hAnsi="Consolas" w:cs="Consolas"/>
-          <w:color w:val="880000"/>
-          <w:sz w:val="17"/>
-          <w:szCs w:val="17"/>
-          <w:lang w:val="de-CH"/>
-        </w:rPr>
-        <w:t xml:space="preserve"> </w:t>
-      </w:r>
-      <w:r>
-        <w:rPr>
-          <w:rFonts w:ascii="Consolas" w:hAnsi="Consolas" w:cs="Consolas"/>
-          <w:color w:val="880000"/>
-          <w:sz w:val="17"/>
-          <w:szCs w:val="17"/>
-          <w:lang w:val="de-CH"/>
-        </w:rPr>
-        <w:br/>
-      </w:r>
-      <w:r>
-        <w:rPr>
-          <w:rFonts w:ascii="Consolas" w:hAnsi="Consolas" w:cs="Consolas"/>
-          <w:color w:val="880000"/>
-          <w:sz w:val="17"/>
-          <w:szCs w:val="17"/>
-          <w:lang w:val="de-CH"/>
-        </w:rPr>
-        <w:br/>
-      </w:r>
-      <w:proofErr w:type="spellStart"/>
-      <w:r>
-        <w:rPr>
-          <w:rFonts w:ascii="Consolas" w:hAnsi="Consolas" w:cs="Consolas"/>
-          <w:color w:val="880000"/>
-          <w:sz w:val="17"/>
-          <w:szCs w:val="17"/>
-          <w:lang w:val="de-CH"/>
-        </w:rPr>
-        <w:t>curl</w:t>
-      </w:r>
-      <w:proofErr w:type="spellEnd"/>
-      <w:r>
-        <w:rPr>
-          <w:rFonts w:ascii="Consolas" w:hAnsi="Consolas" w:cs="Consolas"/>
-          <w:color w:val="880000"/>
-          <w:sz w:val="17"/>
-          <w:szCs w:val="17"/>
-          <w:lang w:val="de-CH"/>
-        </w:rPr>
-        <w:t xml:space="preserve"> -</w:t>
-      </w:r>
-      <w:proofErr w:type="spellStart"/>
-      <w:r>
-        <w:rPr>
-          <w:rFonts w:ascii="Consolas" w:hAnsi="Consolas" w:cs="Consolas"/>
-          <w:color w:val="880000"/>
-          <w:sz w:val="17"/>
-          <w:szCs w:val="17"/>
-          <w:lang w:val="de-CH"/>
-        </w:rPr>
-        <w:t>fsSL</w:t>
-      </w:r>
-      <w:proofErr w:type="spellEnd"/>
-      <w:r>
-        <w:rPr>
-          <w:rFonts w:ascii="Consolas" w:hAnsi="Consolas" w:cs="Consolas"/>
-          <w:color w:val="880000"/>
-          <w:sz w:val="17"/>
-          <w:szCs w:val="17"/>
-          <w:lang w:val="de-CH"/>
-        </w:rPr>
-        <w:t xml:space="preserve"> https://download.docker.com/linux/ubuntu/gpg | </w:t>
-      </w:r>
-      <w:proofErr w:type="spellStart"/>
-      <w:r>
-        <w:rPr>
-          <w:rFonts w:ascii="Consolas" w:hAnsi="Consolas" w:cs="Consolas"/>
-          <w:color w:val="880000"/>
-          <w:sz w:val="17"/>
-          <w:szCs w:val="17"/>
-          <w:lang w:val="de-CH"/>
-        </w:rPr>
-        <w:t>sudo</w:t>
-      </w:r>
-      <w:proofErr w:type="spellEnd"/>
-      <w:r>
-        <w:rPr>
-          <w:rFonts w:ascii="Consolas" w:hAnsi="Consolas" w:cs="Consolas"/>
-          <w:color w:val="880000"/>
-          <w:sz w:val="17"/>
-          <w:szCs w:val="17"/>
-          <w:lang w:val="de-CH"/>
-        </w:rPr>
-        <w:t xml:space="preserve"> </w:t>
-      </w:r>
-      <w:proofErr w:type="spellStart"/>
-      <w:r>
-        <w:rPr>
-          <w:rFonts w:ascii="Consolas" w:hAnsi="Consolas" w:cs="Consolas"/>
-          <w:color w:val="880000"/>
-          <w:sz w:val="17"/>
-          <w:szCs w:val="17"/>
-          <w:lang w:val="de-CH"/>
-        </w:rPr>
-        <w:t>gpg</w:t>
-      </w:r>
-      <w:proofErr w:type="spellEnd"/>
-      <w:r>
-        <w:rPr>
-          <w:rFonts w:ascii="Consolas" w:hAnsi="Consolas" w:cs="Consolas"/>
-          <w:color w:val="880000"/>
-          <w:sz w:val="17"/>
-          <w:szCs w:val="17"/>
-          <w:lang w:val="de-CH"/>
-        </w:rPr>
-        <w:t xml:space="preserve"> --</w:t>
-      </w:r>
-      <w:proofErr w:type="spellStart"/>
-      <w:r>
-        <w:rPr>
-          <w:rFonts w:ascii="Consolas" w:hAnsi="Consolas" w:cs="Consolas"/>
-          <w:color w:val="880000"/>
-          <w:sz w:val="17"/>
-          <w:szCs w:val="17"/>
-          <w:lang w:val="de-CH"/>
-        </w:rPr>
-        <w:t>dearmor</w:t>
-      </w:r>
-      <w:proofErr w:type="spellEnd"/>
-      <w:r>
-        <w:rPr>
-          <w:rFonts w:ascii="Consolas" w:hAnsi="Consolas" w:cs="Consolas"/>
-          <w:color w:val="880000"/>
-          <w:sz w:val="17"/>
-          <w:szCs w:val="17"/>
-          <w:lang w:val="de-CH"/>
-        </w:rPr>
-        <w:t xml:space="preserve"> -o /</w:t>
-      </w:r>
-      <w:proofErr w:type="spellStart"/>
-      <w:r>
-        <w:rPr>
-          <w:rFonts w:ascii="Consolas" w:hAnsi="Consolas" w:cs="Consolas"/>
-          <w:color w:val="880000"/>
-          <w:sz w:val="17"/>
-          <w:szCs w:val="17"/>
-          <w:lang w:val="de-CH"/>
-        </w:rPr>
-        <w:t>etc</w:t>
-      </w:r>
-      <w:proofErr w:type="spellEnd"/>
-      <w:r>
-        <w:rPr>
-          <w:rFonts w:ascii="Consolas" w:hAnsi="Consolas" w:cs="Consolas"/>
-          <w:color w:val="880000"/>
-          <w:sz w:val="17"/>
-          <w:szCs w:val="17"/>
-          <w:lang w:val="de-CH"/>
-        </w:rPr>
-        <w:t>/</w:t>
-      </w:r>
-      <w:proofErr w:type="spellStart"/>
-      <w:r>
-        <w:rPr>
-          <w:rFonts w:ascii="Consolas" w:hAnsi="Consolas" w:cs="Consolas"/>
-          <w:color w:val="880000"/>
-          <w:sz w:val="17"/>
-          <w:szCs w:val="17"/>
-          <w:lang w:val="de-CH"/>
-        </w:rPr>
-        <w:t>apt</w:t>
-      </w:r>
-      <w:proofErr w:type="spellEnd"/>
-      <w:r>
-        <w:rPr>
-          <w:rFonts w:ascii="Consolas" w:hAnsi="Consolas" w:cs="Consolas"/>
-          <w:color w:val="880000"/>
-          <w:sz w:val="17"/>
-          <w:szCs w:val="17"/>
-          <w:lang w:val="de-CH"/>
-        </w:rPr>
-        <w:t>/</w:t>
-      </w:r>
-      <w:proofErr w:type="spellStart"/>
-      <w:r>
-        <w:rPr>
-          <w:rFonts w:ascii="Consolas" w:hAnsi="Consolas" w:cs="Consolas"/>
-          <w:color w:val="880000"/>
-          <w:sz w:val="17"/>
-          <w:szCs w:val="17"/>
-          <w:lang w:val="de-CH"/>
-        </w:rPr>
-        <w:t>keyrings</w:t>
-      </w:r>
-      <w:proofErr w:type="spellEnd"/>
-      <w:r>
-        <w:rPr>
-          <w:rFonts w:ascii="Consolas" w:hAnsi="Consolas" w:cs="Consolas"/>
-          <w:color w:val="880000"/>
-          <w:sz w:val="17"/>
-          <w:szCs w:val="17"/>
-          <w:lang w:val="de-CH"/>
-        </w:rPr>
-        <w:t>/</w:t>
-      </w:r>
-      <w:proofErr w:type="spellStart"/>
-      <w:r>
-        <w:rPr>
-          <w:rFonts w:ascii="Consolas" w:hAnsi="Consolas" w:cs="Consolas"/>
-          <w:color w:val="880000"/>
-          <w:sz w:val="17"/>
-          <w:szCs w:val="17"/>
-          <w:lang w:val="de-CH"/>
-        </w:rPr>
-        <w:t>docker.gpg</w:t>
-      </w:r>
-      <w:proofErr w:type="spellEnd"/>
-      <w:r>
-        <w:rPr>
-          <w:rFonts w:ascii="Consolas" w:hAnsi="Consolas" w:cs="Consolas"/>
-          <w:color w:val="880000"/>
-          <w:sz w:val="17"/>
-          <w:szCs w:val="17"/>
-          <w:lang w:val="de-CH"/>
-        </w:rPr>
-        <w:t xml:space="preserve"> </w:t>
-      </w:r>
-      <w:r>
-        <w:rPr>
-          <w:rFonts w:ascii="Consolas" w:hAnsi="Consolas" w:cs="Consolas"/>
-          <w:color w:val="880000"/>
-          <w:sz w:val="17"/>
-          <w:szCs w:val="17"/>
-          <w:lang w:val="de-CH"/>
-        </w:rPr>
-        <w:br/>
-      </w:r>
-      <w:r>
-        <w:rPr>
-          <w:rFonts w:ascii="Consolas" w:hAnsi="Consolas" w:cs="Consolas"/>
-          <w:color w:val="880000"/>
-          <w:sz w:val="17"/>
-          <w:szCs w:val="17"/>
-          <w:lang w:val="de-CH"/>
-        </w:rPr>
-        <w:br/>
-      </w:r>
-      <w:proofErr w:type="spellStart"/>
-      <w:r>
-        <w:rPr>
-          <w:rFonts w:ascii="Consolas" w:hAnsi="Consolas" w:cs="Consolas"/>
-          <w:color w:val="880000"/>
-          <w:sz w:val="17"/>
-          <w:szCs w:val="17"/>
-          <w:lang w:val="de-CH"/>
-        </w:rPr>
-        <w:t>sudo</w:t>
-      </w:r>
-      <w:proofErr w:type="spellEnd"/>
-      <w:r>
-        <w:rPr>
-          <w:rFonts w:ascii="Consolas" w:hAnsi="Consolas" w:cs="Consolas"/>
-          <w:color w:val="880000"/>
-          <w:sz w:val="17"/>
-          <w:szCs w:val="17"/>
-          <w:lang w:val="de-CH"/>
-        </w:rPr>
-        <w:t xml:space="preserve"> </w:t>
-      </w:r>
-      <w:proofErr w:type="spellStart"/>
-      <w:r>
-        <w:rPr>
-          <w:rFonts w:ascii="Consolas" w:hAnsi="Consolas" w:cs="Consolas"/>
-          <w:color w:val="880000"/>
-          <w:sz w:val="17"/>
-          <w:szCs w:val="17"/>
-          <w:lang w:val="de-CH"/>
-        </w:rPr>
-        <w:t>chmod</w:t>
-      </w:r>
-      <w:proofErr w:type="spellEnd"/>
-      <w:r>
-        <w:rPr>
-          <w:rFonts w:ascii="Consolas" w:hAnsi="Consolas" w:cs="Consolas"/>
-          <w:color w:val="880000"/>
-          <w:sz w:val="17"/>
-          <w:szCs w:val="17"/>
-          <w:lang w:val="de-CH"/>
-        </w:rPr>
-        <w:t xml:space="preserve"> </w:t>
-      </w:r>
-      <w:proofErr w:type="spellStart"/>
-      <w:r>
-        <w:rPr>
-          <w:rFonts w:ascii="Consolas" w:hAnsi="Consolas" w:cs="Consolas"/>
-          <w:color w:val="880000"/>
-          <w:sz w:val="17"/>
-          <w:szCs w:val="17"/>
-          <w:lang w:val="de-CH"/>
-        </w:rPr>
-        <w:t>a+r</w:t>
-      </w:r>
-      <w:proofErr w:type="spellEnd"/>
-      <w:r>
-        <w:rPr>
-          <w:rFonts w:ascii="Consolas" w:hAnsi="Consolas" w:cs="Consolas"/>
-          <w:color w:val="880000"/>
-          <w:sz w:val="17"/>
-          <w:szCs w:val="17"/>
-          <w:lang w:val="de-CH"/>
-        </w:rPr>
-        <w:t xml:space="preserve"> /</w:t>
-      </w:r>
-      <w:proofErr w:type="spellStart"/>
-      <w:r>
-        <w:rPr>
-          <w:rFonts w:ascii="Consolas" w:hAnsi="Consolas" w:cs="Consolas"/>
-          <w:color w:val="880000"/>
-          <w:sz w:val="17"/>
-          <w:szCs w:val="17"/>
-          <w:lang w:val="de-CH"/>
-        </w:rPr>
-        <w:t>etc</w:t>
-      </w:r>
-      <w:proofErr w:type="spellEnd"/>
-      <w:r>
-        <w:rPr>
-          <w:rFonts w:ascii="Consolas" w:hAnsi="Consolas" w:cs="Consolas"/>
-          <w:color w:val="880000"/>
-          <w:sz w:val="17"/>
-          <w:szCs w:val="17"/>
-          <w:lang w:val="de-CH"/>
-        </w:rPr>
-        <w:t>/</w:t>
-      </w:r>
-      <w:proofErr w:type="spellStart"/>
-      <w:r>
-        <w:rPr>
-          <w:rFonts w:ascii="Consolas" w:hAnsi="Consolas" w:cs="Consolas"/>
-          <w:color w:val="880000"/>
-          <w:sz w:val="17"/>
-          <w:szCs w:val="17"/>
-          <w:lang w:val="de-CH"/>
-        </w:rPr>
-        <w:t>apt</w:t>
-      </w:r>
-      <w:proofErr w:type="spellEnd"/>
-      <w:r>
-        <w:rPr>
-          <w:rFonts w:ascii="Consolas" w:hAnsi="Consolas" w:cs="Consolas"/>
-          <w:color w:val="880000"/>
-          <w:sz w:val="17"/>
-          <w:szCs w:val="17"/>
-          <w:lang w:val="de-CH"/>
-        </w:rPr>
-        <w:t>/</w:t>
-      </w:r>
-      <w:proofErr w:type="spellStart"/>
-      <w:r>
-        <w:rPr>
-          <w:rFonts w:ascii="Consolas" w:hAnsi="Consolas" w:cs="Consolas"/>
-          <w:color w:val="880000"/>
-          <w:sz w:val="17"/>
-          <w:szCs w:val="17"/>
-          <w:lang w:val="de-CH"/>
-        </w:rPr>
-        <w:t>keyrings</w:t>
-      </w:r>
-      <w:proofErr w:type="spellEnd"/>
-      <w:r>
-        <w:rPr>
-          <w:rFonts w:ascii="Consolas" w:hAnsi="Consolas" w:cs="Consolas"/>
-          <w:color w:val="880000"/>
-          <w:sz w:val="17"/>
-          <w:szCs w:val="17"/>
-          <w:lang w:val="de-CH"/>
-        </w:rPr>
-        <w:t>/</w:t>
-      </w:r>
-      <w:proofErr w:type="spellStart"/>
-      <w:r>
-        <w:rPr>
-          <w:rFonts w:ascii="Consolas" w:hAnsi="Consolas" w:cs="Consolas"/>
-          <w:color w:val="880000"/>
-          <w:sz w:val="17"/>
-          <w:szCs w:val="17"/>
-          <w:lang w:val="de-CH"/>
-        </w:rPr>
-        <w:t>docker.gpg</w:t>
-      </w:r>
-      <w:proofErr w:type="spellEnd"/>
-      <w:r>
-        <w:rPr>
-          <w:rFonts w:ascii="Consolas" w:hAnsi="Consolas" w:cs="Consolas"/>
-          <w:color w:val="880000"/>
-          <w:sz w:val="17"/>
-          <w:szCs w:val="17"/>
-          <w:lang w:val="de-CH"/>
-        </w:rPr>
-        <w:t xml:space="preserve"> </w:t>
-      </w:r>
-      <w:r>
-        <w:rPr>
-          <w:rFonts w:ascii="Consolas" w:hAnsi="Consolas" w:cs="Consolas"/>
-          <w:color w:val="880000"/>
-          <w:sz w:val="17"/>
-          <w:szCs w:val="17"/>
-          <w:lang w:val="de-CH"/>
-        </w:rPr>
-        <w:br/>
-      </w:r>
-      <w:r>
-        <w:rPr>
-          <w:rFonts w:ascii="Consolas" w:hAnsi="Consolas" w:cs="Consolas"/>
-          <w:color w:val="880000"/>
-          <w:sz w:val="17"/>
-          <w:szCs w:val="17"/>
-          <w:lang w:val="de-CH"/>
-        </w:rPr>
-        <w:br/>
-        <w:t xml:space="preserve"># Add </w:t>
-      </w:r>
-      <w:proofErr w:type="spellStart"/>
-      <w:r>
-        <w:rPr>
-          <w:rFonts w:ascii="Consolas" w:hAnsi="Consolas" w:cs="Consolas"/>
-          <w:color w:val="880000"/>
-          <w:sz w:val="17"/>
-          <w:szCs w:val="17"/>
-          <w:lang w:val="de-CH"/>
-        </w:rPr>
-        <w:t>the</w:t>
-      </w:r>
-      <w:proofErr w:type="spellEnd"/>
-      <w:r>
-        <w:rPr>
-          <w:rFonts w:ascii="Consolas" w:hAnsi="Consolas" w:cs="Consolas"/>
-          <w:color w:val="880000"/>
-          <w:sz w:val="17"/>
-          <w:szCs w:val="17"/>
-          <w:lang w:val="de-CH"/>
-        </w:rPr>
-        <w:t xml:space="preserve"> </w:t>
-      </w:r>
-      <w:proofErr w:type="spellStart"/>
-      <w:r>
-        <w:rPr>
-          <w:rFonts w:ascii="Consolas" w:hAnsi="Consolas" w:cs="Consolas"/>
-          <w:color w:val="880000"/>
-          <w:sz w:val="17"/>
-          <w:szCs w:val="17"/>
-          <w:lang w:val="de-CH"/>
-        </w:rPr>
-        <w:t>repository</w:t>
-      </w:r>
-      <w:proofErr w:type="spellEnd"/>
-      <w:r>
-        <w:rPr>
-          <w:rFonts w:ascii="Consolas" w:hAnsi="Consolas" w:cs="Consolas"/>
-          <w:color w:val="880000"/>
-          <w:sz w:val="17"/>
-          <w:szCs w:val="17"/>
-          <w:lang w:val="de-CH"/>
-        </w:rPr>
-        <w:t xml:space="preserve"> </w:t>
-      </w:r>
-      <w:proofErr w:type="spellStart"/>
-      <w:r>
-        <w:rPr>
-          <w:rFonts w:ascii="Consolas" w:hAnsi="Consolas" w:cs="Consolas"/>
-          <w:color w:val="880000"/>
-          <w:sz w:val="17"/>
-          <w:szCs w:val="17"/>
-          <w:lang w:val="de-CH"/>
-        </w:rPr>
-        <w:t>to</w:t>
-      </w:r>
-      <w:proofErr w:type="spellEnd"/>
-      <w:r>
-        <w:rPr>
-          <w:rFonts w:ascii="Consolas" w:hAnsi="Consolas" w:cs="Consolas"/>
-          <w:color w:val="880000"/>
-          <w:sz w:val="17"/>
-          <w:szCs w:val="17"/>
-          <w:lang w:val="de-CH"/>
-        </w:rPr>
-        <w:t xml:space="preserve"> </w:t>
-      </w:r>
-      <w:proofErr w:type="spellStart"/>
-      <w:r>
-        <w:rPr>
-          <w:rFonts w:ascii="Consolas" w:hAnsi="Consolas" w:cs="Consolas"/>
-          <w:color w:val="880000"/>
-          <w:sz w:val="17"/>
-          <w:szCs w:val="17"/>
-          <w:lang w:val="de-CH"/>
-        </w:rPr>
-        <w:t>Apt</w:t>
-      </w:r>
-      <w:proofErr w:type="spellEnd"/>
-      <w:r>
-        <w:rPr>
-          <w:rFonts w:ascii="Consolas" w:hAnsi="Consolas" w:cs="Consolas"/>
-          <w:color w:val="880000"/>
-          <w:sz w:val="17"/>
-          <w:szCs w:val="17"/>
-          <w:lang w:val="de-CH"/>
-        </w:rPr>
-        <w:t xml:space="preserve"> </w:t>
-      </w:r>
-      <w:proofErr w:type="spellStart"/>
-      <w:r>
-        <w:rPr>
-          <w:rFonts w:ascii="Consolas" w:hAnsi="Consolas" w:cs="Consolas"/>
-          <w:color w:val="880000"/>
-          <w:sz w:val="17"/>
-          <w:szCs w:val="17"/>
-          <w:lang w:val="de-CH"/>
-        </w:rPr>
-        <w:t>sources</w:t>
-      </w:r>
-      <w:proofErr w:type="spellEnd"/>
-      <w:r>
-        <w:rPr>
-          <w:rFonts w:ascii="Consolas" w:hAnsi="Consolas" w:cs="Consolas"/>
-          <w:color w:val="880000"/>
-          <w:sz w:val="17"/>
-          <w:szCs w:val="17"/>
-          <w:lang w:val="de-CH"/>
-        </w:rPr>
-        <w:t xml:space="preserve">: </w:t>
-      </w:r>
-      <w:r>
-        <w:rPr>
-          <w:rFonts w:ascii="Consolas" w:hAnsi="Consolas" w:cs="Consolas"/>
-          <w:color w:val="880000"/>
-          <w:sz w:val="17"/>
-          <w:szCs w:val="17"/>
-          <w:lang w:val="de-CH"/>
-        </w:rPr>
-        <w:br/>
-      </w:r>
-      <w:r>
-        <w:rPr>
-          <w:rFonts w:ascii="Consolas" w:hAnsi="Consolas" w:cs="Consolas"/>
-          <w:color w:val="880000"/>
-          <w:sz w:val="17"/>
-          <w:szCs w:val="17"/>
-          <w:lang w:val="de-CH"/>
-        </w:rPr>
-        <w:br/>
-        <w:t xml:space="preserve">echo \ </w:t>
-      </w:r>
-      <w:r>
-        <w:rPr>
-          <w:rFonts w:ascii="Consolas" w:hAnsi="Consolas" w:cs="Consolas"/>
-          <w:color w:val="880000"/>
-          <w:sz w:val="17"/>
-          <w:szCs w:val="17"/>
-          <w:lang w:val="de-CH"/>
-        </w:rPr>
-        <w:br/>
-      </w:r>
-      <w:r>
-        <w:rPr>
-          <w:rFonts w:ascii="Consolas" w:hAnsi="Consolas" w:cs="Consolas"/>
-          <w:color w:val="880000"/>
-          <w:sz w:val="17"/>
-          <w:szCs w:val="17"/>
-          <w:lang w:val="de-CH"/>
-        </w:rPr>
-        <w:br/>
-        <w:t xml:space="preserve">  "</w:t>
-      </w:r>
-      <w:proofErr w:type="spellStart"/>
-      <w:r>
-        <w:rPr>
-          <w:rFonts w:ascii="Consolas" w:hAnsi="Consolas" w:cs="Consolas"/>
-          <w:color w:val="880000"/>
-          <w:sz w:val="17"/>
-          <w:szCs w:val="17"/>
-          <w:lang w:val="de-CH"/>
-        </w:rPr>
-        <w:t>deb</w:t>
-      </w:r>
-      <w:proofErr w:type="spellEnd"/>
-      <w:r>
-        <w:rPr>
-          <w:rFonts w:ascii="Consolas" w:hAnsi="Consolas" w:cs="Consolas"/>
-          <w:color w:val="880000"/>
-          <w:sz w:val="17"/>
-          <w:szCs w:val="17"/>
-          <w:lang w:val="de-CH"/>
-        </w:rPr>
-        <w:t xml:space="preserve"> [</w:t>
-      </w:r>
-      <w:proofErr w:type="spellStart"/>
-      <w:r>
-        <w:rPr>
-          <w:rFonts w:ascii="Consolas" w:hAnsi="Consolas" w:cs="Consolas"/>
-          <w:color w:val="880000"/>
-          <w:sz w:val="17"/>
-          <w:szCs w:val="17"/>
-          <w:lang w:val="de-CH"/>
-        </w:rPr>
-        <w:t>arch</w:t>
-      </w:r>
-      <w:proofErr w:type="spellEnd"/>
-      <w:r>
-        <w:rPr>
-          <w:rFonts w:ascii="Consolas" w:hAnsi="Consolas" w:cs="Consolas"/>
-          <w:color w:val="880000"/>
-          <w:sz w:val="17"/>
-          <w:szCs w:val="17"/>
-          <w:lang w:val="de-CH"/>
-        </w:rPr>
-        <w:t>="$(</w:t>
-      </w:r>
-      <w:proofErr w:type="spellStart"/>
-      <w:r>
-        <w:rPr>
-          <w:rFonts w:ascii="Consolas" w:hAnsi="Consolas" w:cs="Consolas"/>
-          <w:color w:val="880000"/>
-          <w:sz w:val="17"/>
-          <w:szCs w:val="17"/>
-          <w:lang w:val="de-CH"/>
-        </w:rPr>
-        <w:t>dpkg</w:t>
-      </w:r>
-      <w:proofErr w:type="spellEnd"/>
-      <w:r>
-        <w:rPr>
-          <w:rFonts w:ascii="Consolas" w:hAnsi="Consolas" w:cs="Consolas"/>
-          <w:color w:val="880000"/>
-          <w:sz w:val="17"/>
-          <w:szCs w:val="17"/>
-          <w:lang w:val="de-CH"/>
-        </w:rPr>
-        <w:t xml:space="preserve"> --print-</w:t>
-      </w:r>
-      <w:proofErr w:type="spellStart"/>
-      <w:r>
-        <w:rPr>
-          <w:rFonts w:ascii="Consolas" w:hAnsi="Consolas" w:cs="Consolas"/>
-          <w:color w:val="880000"/>
-          <w:sz w:val="17"/>
-          <w:szCs w:val="17"/>
-          <w:lang w:val="de-CH"/>
-        </w:rPr>
-        <w:t>architecture</w:t>
-      </w:r>
-      <w:proofErr w:type="spellEnd"/>
-      <w:r>
-        <w:rPr>
-          <w:rFonts w:ascii="Consolas" w:hAnsi="Consolas" w:cs="Consolas"/>
-          <w:color w:val="880000"/>
-          <w:sz w:val="17"/>
-          <w:szCs w:val="17"/>
-          <w:lang w:val="de-CH"/>
-        </w:rPr>
-        <w:t xml:space="preserve">)" </w:t>
-      </w:r>
-      <w:proofErr w:type="spellStart"/>
-      <w:r>
-        <w:rPr>
-          <w:rFonts w:ascii="Consolas" w:hAnsi="Consolas" w:cs="Consolas"/>
-          <w:color w:val="880000"/>
-          <w:sz w:val="17"/>
-          <w:szCs w:val="17"/>
-          <w:lang w:val="de-CH"/>
-        </w:rPr>
-        <w:t>signed</w:t>
-      </w:r>
-      <w:proofErr w:type="spellEnd"/>
-      <w:r>
-        <w:rPr>
-          <w:rFonts w:ascii="Consolas" w:hAnsi="Consolas" w:cs="Consolas"/>
-          <w:color w:val="880000"/>
-          <w:sz w:val="17"/>
-          <w:szCs w:val="17"/>
-          <w:lang w:val="de-CH"/>
-        </w:rPr>
-        <w:t>-by=/</w:t>
-      </w:r>
-      <w:proofErr w:type="spellStart"/>
-      <w:r>
-        <w:rPr>
-          <w:rFonts w:ascii="Consolas" w:hAnsi="Consolas" w:cs="Consolas"/>
-          <w:color w:val="880000"/>
-          <w:sz w:val="17"/>
-          <w:szCs w:val="17"/>
-          <w:lang w:val="de-CH"/>
-        </w:rPr>
-        <w:t>etc</w:t>
-      </w:r>
-      <w:proofErr w:type="spellEnd"/>
-      <w:r>
-        <w:rPr>
-          <w:rFonts w:ascii="Consolas" w:hAnsi="Consolas" w:cs="Consolas"/>
-          <w:color w:val="880000"/>
-          <w:sz w:val="17"/>
-          <w:szCs w:val="17"/>
-          <w:lang w:val="de-CH"/>
-        </w:rPr>
-        <w:t>/</w:t>
-      </w:r>
-      <w:proofErr w:type="spellStart"/>
-      <w:r>
-        <w:rPr>
-          <w:rFonts w:ascii="Consolas" w:hAnsi="Consolas" w:cs="Consolas"/>
-          <w:color w:val="880000"/>
-          <w:sz w:val="17"/>
-          <w:szCs w:val="17"/>
-          <w:lang w:val="de-CH"/>
-        </w:rPr>
-        <w:t>apt</w:t>
-      </w:r>
-      <w:proofErr w:type="spellEnd"/>
-      <w:r>
-        <w:rPr>
-          <w:rFonts w:ascii="Consolas" w:hAnsi="Consolas" w:cs="Consolas"/>
-          <w:color w:val="880000"/>
-          <w:sz w:val="17"/>
-          <w:szCs w:val="17"/>
-          <w:lang w:val="de-CH"/>
-        </w:rPr>
-        <w:t>/</w:t>
-      </w:r>
-      <w:proofErr w:type="spellStart"/>
-      <w:r>
-        <w:rPr>
-          <w:rFonts w:ascii="Consolas" w:hAnsi="Consolas" w:cs="Consolas"/>
-          <w:color w:val="880000"/>
-          <w:sz w:val="17"/>
-          <w:szCs w:val="17"/>
-          <w:lang w:val="de-CH"/>
-        </w:rPr>
-        <w:t>keyrings</w:t>
-      </w:r>
-      <w:proofErr w:type="spellEnd"/>
-      <w:r>
-        <w:rPr>
-          <w:rFonts w:ascii="Consolas" w:hAnsi="Consolas" w:cs="Consolas"/>
-          <w:color w:val="880000"/>
-          <w:sz w:val="17"/>
-          <w:szCs w:val="17"/>
-          <w:lang w:val="de-CH"/>
-        </w:rPr>
-        <w:t>/</w:t>
-      </w:r>
-      <w:proofErr w:type="spellStart"/>
-      <w:r>
-        <w:rPr>
-          <w:rFonts w:ascii="Consolas" w:hAnsi="Consolas" w:cs="Consolas"/>
-          <w:color w:val="880000"/>
-          <w:sz w:val="17"/>
-          <w:szCs w:val="17"/>
-          <w:lang w:val="de-CH"/>
-        </w:rPr>
-        <w:t>docker.gpg</w:t>
-      </w:r>
-      <w:proofErr w:type="spellEnd"/>
-      <w:r>
-        <w:rPr>
-          <w:rFonts w:ascii="Consolas" w:hAnsi="Consolas" w:cs="Consolas"/>
-          <w:color w:val="880000"/>
-          <w:sz w:val="17"/>
-          <w:szCs w:val="17"/>
-          <w:lang w:val="de-CH"/>
-        </w:rPr>
-        <w:t xml:space="preserve">] https://download.docker.com/linux/ubuntu \ </w:t>
-      </w:r>
-      <w:r>
-        <w:rPr>
-          <w:rFonts w:ascii="Consolas" w:hAnsi="Consolas" w:cs="Consolas"/>
-          <w:color w:val="880000"/>
-          <w:sz w:val="17"/>
-          <w:szCs w:val="17"/>
-          <w:lang w:val="de-CH"/>
-        </w:rPr>
-        <w:br/>
-      </w:r>
-      <w:r>
-        <w:rPr>
-          <w:rFonts w:ascii="Consolas" w:hAnsi="Consolas" w:cs="Consolas"/>
-          <w:color w:val="880000"/>
-          <w:sz w:val="17"/>
-          <w:szCs w:val="17"/>
-          <w:lang w:val="de-CH"/>
-        </w:rPr>
-        <w:br/>
-        <w:t xml:space="preserve">  "$(. /</w:t>
-      </w:r>
-      <w:proofErr w:type="spellStart"/>
-      <w:r>
-        <w:rPr>
-          <w:rFonts w:ascii="Consolas" w:hAnsi="Consolas" w:cs="Consolas"/>
-          <w:color w:val="880000"/>
-          <w:sz w:val="17"/>
-          <w:szCs w:val="17"/>
-          <w:lang w:val="de-CH"/>
-        </w:rPr>
-        <w:t>etc</w:t>
-      </w:r>
-      <w:proofErr w:type="spellEnd"/>
-      <w:r>
-        <w:rPr>
-          <w:rFonts w:ascii="Consolas" w:hAnsi="Consolas" w:cs="Consolas"/>
-          <w:color w:val="880000"/>
-          <w:sz w:val="17"/>
-          <w:szCs w:val="17"/>
-          <w:lang w:val="de-CH"/>
-        </w:rPr>
-        <w:t>/</w:t>
-      </w:r>
-      <w:proofErr w:type="spellStart"/>
-      <w:r>
-        <w:rPr>
-          <w:rFonts w:ascii="Consolas" w:hAnsi="Consolas" w:cs="Consolas"/>
-          <w:color w:val="880000"/>
-          <w:sz w:val="17"/>
-          <w:szCs w:val="17"/>
-          <w:lang w:val="de-CH"/>
-        </w:rPr>
-        <w:t>os</w:t>
-      </w:r>
-      <w:proofErr w:type="spellEnd"/>
-      <w:r>
-        <w:rPr>
-          <w:rFonts w:ascii="Consolas" w:hAnsi="Consolas" w:cs="Consolas"/>
-          <w:color w:val="880000"/>
-          <w:sz w:val="17"/>
-          <w:szCs w:val="17"/>
-          <w:lang w:val="de-CH"/>
-        </w:rPr>
-        <w:t xml:space="preserve">-release &amp;&amp; echo "$VERSION_CODENAME")" stable" | \ </w:t>
-      </w:r>
-      <w:r>
-        <w:rPr>
-          <w:rFonts w:ascii="Consolas" w:hAnsi="Consolas" w:cs="Consolas"/>
-          <w:color w:val="880000"/>
-          <w:sz w:val="17"/>
-          <w:szCs w:val="17"/>
-          <w:lang w:val="de-CH"/>
-        </w:rPr>
-        <w:br/>
-      </w:r>
-      <w:r>
-        <w:rPr>
-          <w:rFonts w:ascii="Consolas" w:hAnsi="Consolas" w:cs="Consolas"/>
-          <w:color w:val="880000"/>
-          <w:sz w:val="17"/>
-          <w:szCs w:val="17"/>
-          <w:lang w:val="de-CH"/>
-        </w:rPr>
-        <w:br/>
-        <w:t xml:space="preserve">  </w:t>
-      </w:r>
-      <w:proofErr w:type="spellStart"/>
-      <w:r>
-        <w:rPr>
-          <w:rFonts w:ascii="Consolas" w:hAnsi="Consolas" w:cs="Consolas"/>
-          <w:color w:val="880000"/>
-          <w:sz w:val="17"/>
-          <w:szCs w:val="17"/>
-          <w:lang w:val="de-CH"/>
-        </w:rPr>
-        <w:t>sudo</w:t>
-      </w:r>
-      <w:proofErr w:type="spellEnd"/>
-      <w:r>
-        <w:rPr>
-          <w:rFonts w:ascii="Consolas" w:hAnsi="Consolas" w:cs="Consolas"/>
-          <w:color w:val="880000"/>
-          <w:sz w:val="17"/>
-          <w:szCs w:val="17"/>
-          <w:lang w:val="de-CH"/>
-        </w:rPr>
-        <w:t xml:space="preserve"> </w:t>
-      </w:r>
-      <w:proofErr w:type="spellStart"/>
-      <w:r>
-        <w:rPr>
-          <w:rFonts w:ascii="Consolas" w:hAnsi="Consolas" w:cs="Consolas"/>
-          <w:color w:val="880000"/>
-          <w:sz w:val="17"/>
-          <w:szCs w:val="17"/>
-          <w:lang w:val="de-CH"/>
-        </w:rPr>
-        <w:t>tee</w:t>
-      </w:r>
-      <w:proofErr w:type="spellEnd"/>
-      <w:r>
-        <w:rPr>
-          <w:rFonts w:ascii="Consolas" w:hAnsi="Consolas" w:cs="Consolas"/>
-          <w:color w:val="880000"/>
-          <w:sz w:val="17"/>
-          <w:szCs w:val="17"/>
-          <w:lang w:val="de-CH"/>
-        </w:rPr>
-        <w:t xml:space="preserve"> /</w:t>
-      </w:r>
-      <w:proofErr w:type="spellStart"/>
-      <w:r>
-        <w:rPr>
-          <w:rFonts w:ascii="Consolas" w:hAnsi="Consolas" w:cs="Consolas"/>
-          <w:color w:val="880000"/>
-          <w:sz w:val="17"/>
-          <w:szCs w:val="17"/>
-          <w:lang w:val="de-CH"/>
-        </w:rPr>
-        <w:t>etc</w:t>
-      </w:r>
-      <w:proofErr w:type="spellEnd"/>
-      <w:r>
-        <w:rPr>
-          <w:rFonts w:ascii="Consolas" w:hAnsi="Consolas" w:cs="Consolas"/>
-          <w:color w:val="880000"/>
-          <w:sz w:val="17"/>
-          <w:szCs w:val="17"/>
-          <w:lang w:val="de-CH"/>
-        </w:rPr>
-        <w:t>/</w:t>
-      </w:r>
-      <w:proofErr w:type="spellStart"/>
-      <w:r>
-        <w:rPr>
-          <w:rFonts w:ascii="Consolas" w:hAnsi="Consolas" w:cs="Consolas"/>
-          <w:color w:val="880000"/>
-          <w:sz w:val="17"/>
-          <w:szCs w:val="17"/>
-          <w:lang w:val="de-CH"/>
-        </w:rPr>
-        <w:t>apt</w:t>
-      </w:r>
-      <w:proofErr w:type="spellEnd"/>
-      <w:r>
-        <w:rPr>
-          <w:rFonts w:ascii="Consolas" w:hAnsi="Consolas" w:cs="Consolas"/>
-          <w:color w:val="880000"/>
-          <w:sz w:val="17"/>
-          <w:szCs w:val="17"/>
-          <w:lang w:val="de-CH"/>
-        </w:rPr>
-        <w:t>/</w:t>
-      </w:r>
-      <w:proofErr w:type="spellStart"/>
-      <w:r>
-        <w:rPr>
-          <w:rFonts w:ascii="Consolas" w:hAnsi="Consolas" w:cs="Consolas"/>
-          <w:color w:val="880000"/>
-          <w:sz w:val="17"/>
-          <w:szCs w:val="17"/>
-          <w:lang w:val="de-CH"/>
-        </w:rPr>
-        <w:t>sources.list.d</w:t>
-      </w:r>
-      <w:proofErr w:type="spellEnd"/>
-      <w:r>
-        <w:rPr>
-          <w:rFonts w:ascii="Consolas" w:hAnsi="Consolas" w:cs="Consolas"/>
-          <w:color w:val="880000"/>
-          <w:sz w:val="17"/>
-          <w:szCs w:val="17"/>
-          <w:lang w:val="de-CH"/>
-        </w:rPr>
-        <w:t>/</w:t>
-      </w:r>
-      <w:proofErr w:type="spellStart"/>
-      <w:r>
-        <w:rPr>
-          <w:rFonts w:ascii="Consolas" w:hAnsi="Consolas" w:cs="Consolas"/>
-          <w:color w:val="880000"/>
-          <w:sz w:val="17"/>
-          <w:szCs w:val="17"/>
-          <w:lang w:val="de-CH"/>
-        </w:rPr>
-        <w:t>docker.list</w:t>
-      </w:r>
-      <w:proofErr w:type="spellEnd"/>
-      <w:r>
-        <w:rPr>
-          <w:rFonts w:ascii="Consolas" w:hAnsi="Consolas" w:cs="Consolas"/>
-          <w:color w:val="880000"/>
-          <w:sz w:val="17"/>
-          <w:szCs w:val="17"/>
-          <w:lang w:val="de-CH"/>
-        </w:rPr>
-        <w:t xml:space="preserve"> &gt; /</w:t>
-      </w:r>
-      <w:proofErr w:type="spellStart"/>
-      <w:r>
-        <w:rPr>
-          <w:rFonts w:ascii="Consolas" w:hAnsi="Consolas" w:cs="Consolas"/>
-          <w:color w:val="880000"/>
-          <w:sz w:val="17"/>
-          <w:szCs w:val="17"/>
-          <w:lang w:val="de-CH"/>
-        </w:rPr>
-        <w:t>dev</w:t>
-      </w:r>
-      <w:proofErr w:type="spellEnd"/>
-      <w:r>
-        <w:rPr>
-          <w:rFonts w:ascii="Consolas" w:hAnsi="Consolas" w:cs="Consolas"/>
-          <w:color w:val="880000"/>
-          <w:sz w:val="17"/>
-          <w:szCs w:val="17"/>
-          <w:lang w:val="de-CH"/>
-        </w:rPr>
-        <w:t xml:space="preserve">/null </w:t>
-      </w:r>
-      <w:r>
-        <w:rPr>
-          <w:rFonts w:ascii="Consolas" w:hAnsi="Consolas" w:cs="Consolas"/>
-          <w:color w:val="880000"/>
-          <w:sz w:val="17"/>
-          <w:szCs w:val="17"/>
-          <w:lang w:val="de-CH"/>
-        </w:rPr>
-        <w:br/>
-      </w:r>
-      <w:r>
-        <w:rPr>
-          <w:rFonts w:ascii="Consolas" w:hAnsi="Consolas" w:cs="Consolas"/>
-          <w:color w:val="880000"/>
-          <w:sz w:val="17"/>
-          <w:szCs w:val="17"/>
-          <w:lang w:val="de-CH"/>
-        </w:rPr>
-        <w:br/>
-      </w:r>
-      <w:proofErr w:type="spellStart"/>
-      <w:r>
-        <w:rPr>
-          <w:rFonts w:ascii="Consolas" w:hAnsi="Consolas" w:cs="Consolas"/>
-          <w:color w:val="880000"/>
-          <w:sz w:val="17"/>
-          <w:szCs w:val="17"/>
-          <w:lang w:val="de-CH"/>
-        </w:rPr>
-        <w:t>sudo</w:t>
-      </w:r>
-      <w:proofErr w:type="spellEnd"/>
-      <w:r>
-        <w:rPr>
-          <w:rFonts w:ascii="Consolas" w:hAnsi="Consolas" w:cs="Consolas"/>
-          <w:color w:val="880000"/>
-          <w:sz w:val="17"/>
-          <w:szCs w:val="17"/>
-          <w:lang w:val="de-CH"/>
-        </w:rPr>
-        <w:t xml:space="preserve"> </w:t>
-      </w:r>
-      <w:proofErr w:type="spellStart"/>
-      <w:r>
-        <w:rPr>
-          <w:rFonts w:ascii="Consolas" w:hAnsi="Consolas" w:cs="Consolas"/>
-          <w:color w:val="880000"/>
-          <w:sz w:val="17"/>
-          <w:szCs w:val="17"/>
-          <w:lang w:val="de-CH"/>
-        </w:rPr>
-        <w:t>apt-get</w:t>
-      </w:r>
-      <w:proofErr w:type="spellEnd"/>
-      <w:r>
-        <w:rPr>
-          <w:rFonts w:ascii="Consolas" w:hAnsi="Consolas" w:cs="Consolas"/>
-          <w:color w:val="880000"/>
-          <w:sz w:val="17"/>
-          <w:szCs w:val="17"/>
-          <w:lang w:val="de-CH"/>
-        </w:rPr>
-        <w:t xml:space="preserve"> update</w:t>
+        <w:t>sudo apt-get update</w:t>
       </w:r>
     </w:p>
     <w:p>
@@ -3985,21 +2610,7 @@
         <w:rPr>
           <w:lang w:val="de-CH"/>
         </w:rPr>
-        <w:t>von Docker sowie des Docker-</w:t>
-      </w:r>
-      <w:proofErr w:type="spellStart"/>
-      <w:r>
-        <w:rPr>
-          <w:lang w:val="de-CH"/>
-        </w:rPr>
-        <w:t>Compose</w:t>
-      </w:r>
-      <w:proofErr w:type="spellEnd"/>
-      <w:r>
-        <w:rPr>
-          <w:lang w:val="de-CH"/>
-        </w:rPr>
-        <w:t>-Plugins</w:t>
+        <w:t>von Docker sowie des Docker-Compose-Plugins</w:t>
       </w:r>
       <w:r>
         <w:rPr>
@@ -4043,7 +2654,6 @@
           <w:szCs w:val="17"/>
         </w:rPr>
       </w:pPr>
-      <w:proofErr w:type="spellStart"/>
       <w:r>
         <w:rPr>
           <w:rFonts w:ascii="Consolas" w:hAnsi="Consolas" w:cs="Consolas"/>
@@ -4051,9 +2661,26 @@
           <w:sz w:val="17"/>
           <w:szCs w:val="17"/>
         </w:rPr>
-        <w:t>sudo</w:t>
-      </w:r>
-      <w:proofErr w:type="spellEnd"/>
+        <w:t>sudo apt</w:t>
+      </w:r>
+      <w:r>
+        <w:rPr>
+          <w:rFonts w:ascii="Consolas" w:hAnsi="Consolas" w:cs="Consolas"/>
+          <w:color w:val="666600"/>
+          <w:sz w:val="17"/>
+          <w:szCs w:val="17"/>
+        </w:rPr>
+        <w:t>-</w:t>
+      </w:r>
+      <w:r>
+        <w:rPr>
+          <w:rFonts w:ascii="Consolas" w:hAnsi="Consolas" w:cs="Consolas"/>
+          <w:color w:val="000088"/>
+          <w:sz w:val="17"/>
+          <w:szCs w:val="17"/>
+        </w:rPr>
+        <w:t>get</w:t>
+      </w:r>
       <w:r>
         <w:rPr>
           <w:rFonts w:ascii="Consolas" w:hAnsi="Consolas" w:cs="Consolas"/>
@@ -4061,7 +2688,7 @@
           <w:sz w:val="17"/>
           <w:szCs w:val="17"/>
         </w:rPr>
-        <w:t xml:space="preserve"> apt</w:t>
+        <w:t xml:space="preserve"> install docker</w:t>
       </w:r>
       <w:r>
         <w:rPr>
@@ -4075,11 +2702,20 @@
       <w:r>
         <w:rPr>
           <w:rFonts w:ascii="Consolas" w:hAnsi="Consolas" w:cs="Consolas"/>
-          <w:color w:val="000088"/>
+          <w:color w:val="000000"/>
           <w:sz w:val="17"/>
           <w:szCs w:val="17"/>
         </w:rPr>
-        <w:t>get</w:t>
+        <w:t>ce docker</w:t>
+      </w:r>
+      <w:r>
+        <w:rPr>
+          <w:rFonts w:ascii="Consolas" w:hAnsi="Consolas" w:cs="Consolas"/>
+          <w:color w:val="666600"/>
+          <w:sz w:val="17"/>
+          <w:szCs w:val="17"/>
+        </w:rPr>
+        <w:t>-</w:t>
       </w:r>
       <w:r>
         <w:rPr>
@@ -4088,7 +2724,7 @@
           <w:sz w:val="17"/>
           <w:szCs w:val="17"/>
         </w:rPr>
-        <w:t xml:space="preserve"> install docker</w:t>
+        <w:t>ce</w:t>
       </w:r>
       <w:r>
         <w:rPr>
@@ -4099,7 +2735,6 @@
         </w:rPr>
         <w:t>-</w:t>
       </w:r>
-      <w:proofErr w:type="spellStart"/>
       <w:r>
         <w:rPr>
           <w:rFonts w:ascii="Consolas" w:hAnsi="Consolas" w:cs="Consolas"/>
@@ -4107,9 +2742,17 @@
           <w:sz w:val="17"/>
           <w:szCs w:val="17"/>
         </w:rPr>
-        <w:t>ce</w:t>
-      </w:r>
-      <w:proofErr w:type="spellEnd"/>
+        <w:t>cli containerd</w:t>
+      </w:r>
+      <w:r>
+        <w:rPr>
+          <w:rFonts w:ascii="Consolas" w:hAnsi="Consolas" w:cs="Consolas"/>
+          <w:color w:val="666600"/>
+          <w:sz w:val="17"/>
+          <w:szCs w:val="17"/>
+        </w:rPr>
+        <w:t>.</w:t>
+      </w:r>
       <w:r>
         <w:rPr>
           <w:rFonts w:ascii="Consolas" w:hAnsi="Consolas" w:cs="Consolas"/>
@@ -4117,7 +2760,7 @@
           <w:sz w:val="17"/>
           <w:szCs w:val="17"/>
         </w:rPr>
-        <w:t xml:space="preserve"> docker</w:t>
+        <w:t>io docker</w:t>
       </w:r>
       <w:r>
         <w:rPr>
@@ -4128,7 +2771,6 @@
         </w:rPr>
         <w:t>-</w:t>
       </w:r>
-      <w:proofErr w:type="spellStart"/>
       <w:r>
         <w:rPr>
           <w:rFonts w:ascii="Consolas" w:hAnsi="Consolas" w:cs="Consolas"/>
@@ -4136,65 +2778,8 @@
           <w:sz w:val="17"/>
           <w:szCs w:val="17"/>
         </w:rPr>
-        <w:t>ce</w:t>
-      </w:r>
-      <w:proofErr w:type="spellEnd"/>
-      <w:r>
-        <w:rPr>
-          <w:rFonts w:ascii="Consolas" w:hAnsi="Consolas" w:cs="Consolas"/>
-          <w:color w:val="666600"/>
-          <w:sz w:val="17"/>
-          <w:szCs w:val="17"/>
-        </w:rPr>
-        <w:t>-</w:t>
-      </w:r>
-      <w:r>
-        <w:rPr>
-          <w:rFonts w:ascii="Consolas" w:hAnsi="Consolas" w:cs="Consolas"/>
-          <w:color w:val="000000"/>
-          <w:sz w:val="17"/>
-          <w:szCs w:val="17"/>
-        </w:rPr>
-        <w:t>cli containerd</w:t>
-      </w:r>
-      <w:r>
-        <w:rPr>
-          <w:rFonts w:ascii="Consolas" w:hAnsi="Consolas" w:cs="Consolas"/>
-          <w:color w:val="666600"/>
-          <w:sz w:val="17"/>
-          <w:szCs w:val="17"/>
-        </w:rPr>
-        <w:t>.</w:t>
-      </w:r>
-      <w:r>
-        <w:rPr>
-          <w:rFonts w:ascii="Consolas" w:hAnsi="Consolas" w:cs="Consolas"/>
-          <w:color w:val="000000"/>
-          <w:sz w:val="17"/>
-          <w:szCs w:val="17"/>
-        </w:rPr>
-        <w:t>io docker</w:t>
-      </w:r>
-      <w:r>
-        <w:rPr>
-          <w:rFonts w:ascii="Consolas" w:hAnsi="Consolas" w:cs="Consolas"/>
-          <w:color w:val="666600"/>
-          <w:sz w:val="17"/>
-          <w:szCs w:val="17"/>
-        </w:rPr>
-        <w:t>-</w:t>
-      </w:r>
-      <w:proofErr w:type="spellStart"/>
-      <w:r>
-        <w:rPr>
-          <w:rFonts w:ascii="Consolas" w:hAnsi="Consolas" w:cs="Consolas"/>
-          <w:color w:val="000000"/>
-          <w:sz w:val="17"/>
-          <w:szCs w:val="17"/>
-        </w:rPr>
         <w:t>buildx</w:t>
       </w:r>
-      <w:proofErr w:type="spellEnd"/>
       <w:r>
         <w:rPr>
           <w:rFonts w:ascii="Consolas" w:hAnsi="Consolas" w:cs="Consolas"/>
@@ -4325,105 +2910,7 @@
         <w:rPr>
           <w:lang w:val="de-CH"/>
         </w:rPr>
-        <w:t xml:space="preserve">Dieser Befehl gewährleistet nicht nur die Installation von Docker, sondern stellt auch sicher, dass die erforderlichen Komponenten, darunter </w:t>
-      </w:r>
-      <w:proofErr w:type="spellStart"/>
-      <w:r>
-        <w:rPr>
-          <w:lang w:val="de-CH"/>
-        </w:rPr>
-        <w:t>docker-ce</w:t>
-      </w:r>
-      <w:proofErr w:type="spellEnd"/>
-      <w:r>
-        <w:rPr>
-          <w:lang w:val="de-CH"/>
-        </w:rPr>
-        <w:t xml:space="preserve">, </w:t>
-      </w:r>
-      <w:proofErr w:type="spellStart"/>
-      <w:r>
-        <w:rPr>
-          <w:lang w:val="de-CH"/>
-        </w:rPr>
-        <w:t>docker</w:t>
-      </w:r>
-      <w:proofErr w:type="spellEnd"/>
-      <w:r>
-        <w:rPr>
-          <w:lang w:val="de-CH"/>
-        </w:rPr>
-        <w:t>-</w:t>
-      </w:r>
-      <w:proofErr w:type="spellStart"/>
-      <w:r>
-        <w:rPr>
-          <w:lang w:val="de-CH"/>
-        </w:rPr>
-        <w:t>ce</w:t>
-      </w:r>
-      <w:proofErr w:type="spellEnd"/>
-      <w:r>
-        <w:rPr>
-          <w:lang w:val="de-CH"/>
-        </w:rPr>
-        <w:t xml:space="preserve">-cli, containerd.io, </w:t>
-      </w:r>
-      <w:proofErr w:type="spellStart"/>
-      <w:r>
-        <w:rPr>
-          <w:lang w:val="de-CH"/>
-        </w:rPr>
-        <w:t>docker</w:t>
-      </w:r>
-      <w:proofErr w:type="spellEnd"/>
-      <w:r>
-        <w:rPr>
-          <w:lang w:val="de-CH"/>
-        </w:rPr>
-        <w:t>-</w:t>
-      </w:r>
-      <w:proofErr w:type="spellStart"/>
-      <w:r>
-        <w:rPr>
-          <w:lang w:val="de-CH"/>
-        </w:rPr>
-        <w:t>buildx</w:t>
-      </w:r>
-      <w:proofErr w:type="spellEnd"/>
-      <w:r>
-        <w:rPr>
-          <w:lang w:val="de-CH"/>
-        </w:rPr>
-        <w:t xml:space="preserve">-plugin und </w:t>
-      </w:r>
-      <w:proofErr w:type="spellStart"/>
-      <w:r>
-        <w:rPr>
-          <w:lang w:val="de-CH"/>
-        </w:rPr>
-        <w:t>docker</w:t>
-      </w:r>
-      <w:proofErr w:type="spellEnd"/>
-      <w:r>
-        <w:rPr>
-          <w:lang w:val="de-CH"/>
-        </w:rPr>
-        <w:t>-</w:t>
-      </w:r>
-      <w:proofErr w:type="spellStart"/>
-      <w:r>
-        <w:rPr>
-          <w:lang w:val="de-CH"/>
-        </w:rPr>
-        <w:t>compose</w:t>
-      </w:r>
-      <w:proofErr w:type="spellEnd"/>
-      <w:r>
-        <w:rPr>
-          <w:lang w:val="de-CH"/>
-        </w:rPr>
-        <w:t>-plugin, ordnungsgemä</w:t>
+        <w:t>Dieser Befehl gewährleistet nicht nur die Installation von Docker, sondern stellt auch sicher, dass die erforderlichen Komponenten, darunter docker-ce, docker-ce-cli, containerd.io, docker-buildx-plugin und docker-compose-plugin, ordnungsgemä</w:t>
       </w:r>
       <w:r>
         <w:rPr>
@@ -4484,17 +2971,9 @@
         <w:rPr>
           <w:lang w:val="de-CH"/>
         </w:rPr>
-        <w:t xml:space="preserve">Docker </w:t>
-      </w:r>
-      <w:proofErr w:type="spellStart"/>
-      <w:r>
-        <w:rPr>
-          <w:lang w:val="de-CH"/>
-        </w:rPr>
-        <w:t>Compose</w:t>
+        <w:t>Docker Compose</w:t>
       </w:r>
       <w:bookmarkEnd w:id="6"/>
-      <w:proofErr w:type="spellEnd"/>
     </w:p>
     <w:p>
       <w:pPr>
@@ -4709,35 +3188,7 @@
         <w:rPr>
           <w:lang w:val="de-CH"/>
         </w:rPr>
-        <w:t xml:space="preserve">Wurden Änderungen an einem lokalen, selbst erstellten, </w:t>
-      </w:r>
-      <w:proofErr w:type="spellStart"/>
-      <w:r>
-        <w:rPr>
-          <w:lang w:val="de-CH"/>
-        </w:rPr>
-        <w:t>Dockerfile</w:t>
-      </w:r>
-      <w:proofErr w:type="spellEnd"/>
-      <w:r>
-        <w:rPr>
-          <w:lang w:val="de-CH"/>
-        </w:rPr>
-        <w:t xml:space="preserve"> vorgenommen, welches wir in unserem Fall für den Samba-Server benötigen, kann mit folgendem Befehl ein erneutes Bauen des Images aus dem </w:t>
-      </w:r>
-      <w:proofErr w:type="spellStart"/>
-      <w:r>
-        <w:rPr>
-          <w:lang w:val="de-CH"/>
-        </w:rPr>
-        <w:t>Dockerfile</w:t>
-      </w:r>
-      <w:proofErr w:type="spellEnd"/>
-      <w:r>
-        <w:rPr>
-          <w:lang w:val="de-CH"/>
-        </w:rPr>
-        <w:t xml:space="preserve"> forciert werden:</w:t>
+        <w:t>Wurden Änderungen an einem lokalen, selbst erstellten, Dockerfile vorgenommen, welches wir in unserem Fall für den Samba-Server benötigen, kann mit folgendem Befehl ein erneutes Bauen des Images aus dem Dockerfile forciert werden:</w:t>
       </w:r>
     </w:p>
     <w:p>
@@ -4782,19 +3233,8 @@
           <w:sz w:val="17"/>
           <w:szCs w:val="17"/>
         </w:rPr>
-        <w:t>docker-compose up --build --force-</w:t>
-      </w:r>
-      <w:proofErr w:type="gramStart"/>
-      <w:r>
-        <w:rPr>
-          <w:rFonts w:ascii="Consolas" w:hAnsi="Consolas" w:cs="Consolas"/>
-          <w:color w:val="000000"/>
-          <w:sz w:val="17"/>
-          <w:szCs w:val="17"/>
-        </w:rPr>
-        <w:t>recreate</w:t>
-      </w:r>
-      <w:proofErr w:type="gramEnd"/>
+        <w:t>docker-compose up --build --force-recreate</w:t>
+      </w:r>
     </w:p>
     <w:p>
       <w:pPr>
@@ -4900,7 +3340,6 @@
           <w:lang w:val="de-CH"/>
         </w:rPr>
       </w:pPr>
-      <w:proofErr w:type="spellStart"/>
       <w:r>
         <w:rPr>
           <w:rFonts w:ascii="Consolas" w:hAnsi="Consolas" w:cs="Consolas"/>
@@ -4929,18 +3368,7 @@
           <w:szCs w:val="17"/>
           <w:lang w:val="de-CH"/>
         </w:rPr>
-        <w:t>compose</w:t>
-      </w:r>
-      <w:proofErr w:type="spellEnd"/>
-      <w:r>
-        <w:rPr>
-          <w:rFonts w:ascii="Consolas" w:hAnsi="Consolas" w:cs="Consolas"/>
-          <w:color w:val="000000"/>
-          <w:sz w:val="17"/>
-          <w:szCs w:val="17"/>
-          <w:lang w:val="de-CH"/>
-        </w:rPr>
-        <w:t xml:space="preserve"> down</w:t>
+        <w:t>compose down</w:t>
       </w:r>
       <w:r>
         <w:rPr>
@@ -5076,21 +3504,7 @@
         <w:rPr>
           <w:lang w:val="de-CH"/>
         </w:rPr>
-        <w:t xml:space="preserve">weggelassen, bleiben die </w:t>
-      </w:r>
-      <w:proofErr w:type="spellStart"/>
-      <w:r>
-        <w:rPr>
-          <w:lang w:val="de-CH"/>
-        </w:rPr>
-        <w:t>Volumes</w:t>
-      </w:r>
-      <w:proofErr w:type="spellEnd"/>
-      <w:r>
-        <w:rPr>
-          <w:lang w:val="de-CH"/>
-        </w:rPr>
-        <w:t xml:space="preserve"> bestehen und nur die Container werden entfernt</w:t>
+        <w:t>weggelassen, bleiben die Volumes bestehen und nur die Container werden entfernt</w:t>
       </w:r>
       <w:r>
         <w:rPr>
@@ -5131,21 +3545,7 @@
           <w:lang w:val="de-CH"/>
         </w:rPr>
         <w:lastRenderedPageBreak/>
-        <w:t xml:space="preserve">Docker </w:t>
-      </w:r>
-      <w:proofErr w:type="spellStart"/>
-      <w:r>
-        <w:rPr>
-          <w:lang w:val="de-CH"/>
-        </w:rPr>
-        <w:t>Compose</w:t>
-      </w:r>
-      <w:proofErr w:type="spellEnd"/>
-      <w:r>
-        <w:rPr>
-          <w:lang w:val="de-CH"/>
-        </w:rPr>
-        <w:t xml:space="preserve"> Konfiguration</w:t>
+        <w:t>Docker Compose Konfiguration</w:t>
       </w:r>
       <w:bookmarkEnd w:id="7"/>
     </w:p>
@@ -5159,49 +3559,7 @@
         <w:rPr>
           <w:lang w:val="de-CH"/>
         </w:rPr>
-        <w:t>Die `docker-compose.yml`-Datei definiert drei Hauptdienste: `</w:t>
-      </w:r>
-      <w:proofErr w:type="spellStart"/>
-      <w:r>
-        <w:rPr>
-          <w:lang w:val="de-CH"/>
-        </w:rPr>
-        <w:t>samba</w:t>
-      </w:r>
-      <w:proofErr w:type="spellEnd"/>
-      <w:r>
-        <w:rPr>
-          <w:lang w:val="de-CH"/>
-        </w:rPr>
-        <w:t>`, `</w:t>
-      </w:r>
-      <w:proofErr w:type="spellStart"/>
-      <w:r>
-        <w:rPr>
-          <w:lang w:val="de-CH"/>
-        </w:rPr>
-        <w:t>tomcat</w:t>
-      </w:r>
-      <w:proofErr w:type="spellEnd"/>
-      <w:r>
-        <w:rPr>
-          <w:lang w:val="de-CH"/>
-        </w:rPr>
-        <w:t>` und `</w:t>
-      </w:r>
-      <w:proofErr w:type="spellStart"/>
-      <w:r>
-        <w:rPr>
-          <w:lang w:val="de-CH"/>
-        </w:rPr>
-        <w:t>jupyter</w:t>
-      </w:r>
-      <w:proofErr w:type="spellEnd"/>
-      <w:r>
-        <w:rPr>
-          <w:lang w:val="de-CH"/>
-        </w:rPr>
-        <w:t>`.</w:t>
+        <w:t>Die `docker-compose.yml`-Datei definiert drei Hauptdienste: `samba`, `tomcat` und `jupyter`.</w:t>
       </w:r>
     </w:p>
     <w:p>
@@ -5209,12 +3567,10 @@
         <w:pStyle w:val="Heading3"/>
       </w:pPr>
       <w:bookmarkStart w:id="8" w:name="_Toc160796898"/>
-      <w:proofErr w:type="spellStart"/>
       <w:r>
         <w:t>Dienste</w:t>
       </w:r>
       <w:bookmarkEnd w:id="8"/>
-      <w:proofErr w:type="spellEnd"/>
     </w:p>
     <w:p>
       <w:pPr>
@@ -5288,35 +3644,7 @@
         <w:rPr>
           <w:lang w:val="de-CH"/>
         </w:rPr>
-        <w:t xml:space="preserve"> Das Image verwendet ein eigens geschriebenes </w:t>
-      </w:r>
-      <w:proofErr w:type="spellStart"/>
-      <w:r>
-        <w:rPr>
-          <w:lang w:val="de-CH"/>
-        </w:rPr>
-        <w:t>Entrypoint</w:t>
-      </w:r>
-      <w:proofErr w:type="spellEnd"/>
-      <w:r>
-        <w:rPr>
-          <w:lang w:val="de-CH"/>
-        </w:rPr>
-        <w:t xml:space="preserve"> </w:t>
-      </w:r>
-      <w:proofErr w:type="spellStart"/>
-      <w:r>
-        <w:rPr>
-          <w:lang w:val="de-CH"/>
-        </w:rPr>
-        <w:t>Shellscript</w:t>
-      </w:r>
-      <w:proofErr w:type="spellEnd"/>
-      <w:r>
-        <w:rPr>
-          <w:lang w:val="de-CH"/>
-        </w:rPr>
-        <w:t xml:space="preserve"> zur Konfiguration.</w:t>
+        <w:t xml:space="preserve"> Das Image verwendet ein eigens geschriebenes Entrypoint Shellscript zur Konfiguration.</w:t>
       </w:r>
     </w:p>
     <w:p>
@@ -5346,35 +3674,13 @@
         <w:rPr>
           <w:lang w:val="de-CH"/>
         </w:rPr>
-        <w:t xml:space="preserve">, welche in </w:t>
-      </w:r>
-      <w:proofErr w:type="gramStart"/>
-      <w:r>
-        <w:rPr>
-          <w:lang w:val="de-CH"/>
-        </w:rPr>
-        <w:t xml:space="preserve">der </w:t>
-      </w:r>
-      <w:r>
-        <w:rPr>
-          <w:lang w:val="de-CH"/>
-        </w:rPr>
-        <w:t>.</w:t>
-      </w:r>
-      <w:proofErr w:type="spellStart"/>
-      <w:r>
-        <w:rPr>
-          <w:lang w:val="de-CH"/>
-        </w:rPr>
-        <w:t>env</w:t>
-      </w:r>
-      <w:proofErr w:type="spellEnd"/>
-      <w:proofErr w:type="gramEnd"/>
-      <w:r>
-        <w:rPr>
-          <w:lang w:val="de-CH"/>
-        </w:rPr>
-        <w:t xml:space="preserve">-Datei definiert wurden </w:t>
+        <w:t xml:space="preserve">, welche in der </w:t>
+      </w:r>
+      <w:r>
+        <w:rPr>
+          <w:lang w:val="de-CH"/>
+        </w:rPr>
+        <w:t xml:space="preserve">.env-Datei definiert wurden </w:t>
       </w:r>
       <w:r>
         <w:rPr>
@@ -5431,7 +3737,6 @@
         </w:rPr>
         <w:t xml:space="preserve"> Freigabe (</w:t>
       </w:r>
-      <w:proofErr w:type="spellStart"/>
       <w:r>
         <w:rPr>
           <w:rStyle w:val="VerbatimChar"/>
@@ -5439,7 +3744,6 @@
         </w:rPr>
         <w:t>dateiablage</w:t>
       </w:r>
-      <w:proofErr w:type="spellEnd"/>
       <w:r>
         <w:rPr>
           <w:lang w:val="de-CH"/>
@@ -5671,21 +3975,7 @@
         <w:rPr>
           <w:lang w:val="de-CH"/>
         </w:rPr>
-        <w:t xml:space="preserve"> von </w:t>
-      </w:r>
-      <w:proofErr w:type="spellStart"/>
-      <w:r>
-        <w:rPr>
-          <w:lang w:val="de-CH"/>
-        </w:rPr>
-        <w:t>Tomcat</w:t>
-      </w:r>
-      <w:proofErr w:type="spellEnd"/>
-      <w:r>
-        <w:rPr>
-          <w:lang w:val="de-CH"/>
-        </w:rPr>
-        <w:t xml:space="preserve"> persistent.</w:t>
+        <w:t xml:space="preserve"> von Tomcat persistent.</w:t>
       </w:r>
       <w:r>
         <w:rPr>
@@ -5800,7 +4090,6 @@
         </w:numPr>
         <w:spacing w:after="200" w:line="240" w:lineRule="auto"/>
       </w:pPr>
-      <w:proofErr w:type="spellStart"/>
       <w:r>
         <w:rPr>
           <w:b/>
@@ -5808,7 +4097,6 @@
         </w:rPr>
         <w:t>Jupyter</w:t>
       </w:r>
-      <w:proofErr w:type="spellEnd"/>
       <w:r>
         <w:t>:</w:t>
       </w:r>
@@ -5821,74 +4109,17 @@
         </w:numPr>
         <w:spacing w:after="200" w:line="240" w:lineRule="auto"/>
       </w:pPr>
-      <w:proofErr w:type="spellStart"/>
-      <w:r>
-        <w:t>Setzt</w:t>
-      </w:r>
-      <w:proofErr w:type="spellEnd"/>
-      <w:r>
-        <w:t xml:space="preserve"> das </w:t>
+      <w:r>
+        <w:t xml:space="preserve">Setzt das </w:t>
       </w:r>
       <w:r>
         <w:rPr>
           <w:rStyle w:val="VerbatimChar"/>
         </w:rPr>
-        <w:t>quay.io/</w:t>
-      </w:r>
-      <w:proofErr w:type="spellStart"/>
-      <w:r>
-        <w:rPr>
-          <w:rStyle w:val="VerbatimChar"/>
-        </w:rPr>
-        <w:t>jupyter</w:t>
-      </w:r>
-      <w:proofErr w:type="spellEnd"/>
-      <w:r>
-        <w:rPr>
-          <w:rStyle w:val="VerbatimChar"/>
-        </w:rPr>
-        <w:t>/</w:t>
-      </w:r>
-      <w:proofErr w:type="spellStart"/>
-      <w:r>
-        <w:rPr>
-          <w:rStyle w:val="VerbatimChar"/>
-        </w:rPr>
-        <w:t>scipy</w:t>
-      </w:r>
-      <w:proofErr w:type="spellEnd"/>
-      <w:r>
-        <w:rPr>
-          <w:rStyle w:val="VerbatimChar"/>
-        </w:rPr>
-        <w:t>-notebook</w:t>
-      </w:r>
-      <w:r>
-        <w:t xml:space="preserve">-Image für </w:t>
-      </w:r>
-      <w:proofErr w:type="spellStart"/>
-      <w:r>
-        <w:t>ein</w:t>
-      </w:r>
-      <w:proofErr w:type="spellEnd"/>
-      <w:r>
-        <w:t xml:space="preserve"> </w:t>
-      </w:r>
-      <w:proofErr w:type="spellStart"/>
-      <w:r>
-        <w:t>Scipy</w:t>
-      </w:r>
-      <w:proofErr w:type="spellEnd"/>
-      <w:r>
-        <w:t xml:space="preserve">-Notebook (Scientific Python) </w:t>
-      </w:r>
-      <w:proofErr w:type="spellStart"/>
-      <w:r>
-        <w:t>ein</w:t>
-      </w:r>
-      <w:proofErr w:type="spellEnd"/>
-      <w:r>
-        <w:t>.</w:t>
+        <w:t>quay.io/jupyter/scipy-notebook</w:t>
+      </w:r>
+      <w:r>
+        <w:t>-Image für ein Scipy-Notebook (Scientific Python) ein.</w:t>
       </w:r>
     </w:p>
     <w:p>
@@ -5981,13 +4212,11 @@
         <w:pStyle w:val="Heading3"/>
       </w:pPr>
       <w:bookmarkStart w:id="9" w:name="_Toc160796899"/>
-      <w:proofErr w:type="spellStart"/>
       <w:r>
         <w:lastRenderedPageBreak/>
         <w:t>Netzwerke</w:t>
       </w:r>
       <w:bookmarkEnd w:id="9"/>
-      <w:proofErr w:type="spellEnd"/>
     </w:p>
     <w:p>
       <w:pPr>
@@ -6005,7 +4234,6 @@
         </w:numPr>
         <w:spacing w:after="200" w:line="240" w:lineRule="auto"/>
       </w:pPr>
-      <w:proofErr w:type="spellStart"/>
       <w:r>
         <w:rPr>
           <w:b/>
@@ -6013,7 +4241,6 @@
         </w:rPr>
         <w:t>internal_network</w:t>
       </w:r>
-      <w:proofErr w:type="spellEnd"/>
       <w:r>
         <w:t>:</w:t>
       </w:r>
@@ -6044,7 +4271,6 @@
         </w:numPr>
         <w:spacing w:after="200" w:line="240" w:lineRule="auto"/>
       </w:pPr>
-      <w:proofErr w:type="spellStart"/>
       <w:r>
         <w:rPr>
           <w:b/>
@@ -6052,7 +4278,6 @@
         </w:rPr>
         <w:t>external_network</w:t>
       </w:r>
-      <w:proofErr w:type="spellEnd"/>
       <w:r>
         <w:t>:</w:t>
       </w:r>
@@ -6113,7 +4338,6 @@
         </w:numPr>
         <w:spacing w:after="200" w:line="240" w:lineRule="auto"/>
       </w:pPr>
-      <w:proofErr w:type="spellStart"/>
       <w:r>
         <w:rPr>
           <w:b/>
@@ -6121,7 +4345,6 @@
         </w:rPr>
         <w:t>samba_volume</w:t>
       </w:r>
-      <w:proofErr w:type="spellEnd"/>
       <w:r>
         <w:t>:</w:t>
       </w:r>
@@ -6152,7 +4375,6 @@
         </w:numPr>
         <w:spacing w:after="200" w:line="240" w:lineRule="auto"/>
       </w:pPr>
-      <w:proofErr w:type="spellStart"/>
       <w:r>
         <w:rPr>
           <w:b/>
@@ -6160,7 +4382,6 @@
         </w:rPr>
         <w:t>tomcat_volume</w:t>
       </w:r>
-      <w:proofErr w:type="spellEnd"/>
       <w:r>
         <w:t>:</w:t>
       </w:r>
@@ -6192,21 +4413,7 @@
         <w:rPr>
           <w:lang w:val="de-CH"/>
         </w:rPr>
-        <w:t xml:space="preserve"> von </w:t>
-      </w:r>
-      <w:proofErr w:type="spellStart"/>
-      <w:r>
-        <w:rPr>
-          <w:lang w:val="de-CH"/>
-        </w:rPr>
-        <w:t>Tomcat</w:t>
-      </w:r>
-      <w:proofErr w:type="spellEnd"/>
-      <w:r>
-        <w:rPr>
-          <w:lang w:val="de-CH"/>
-        </w:rPr>
-        <w:t xml:space="preserve"> persistent vor.</w:t>
+        <w:t xml:space="preserve"> von Tomcat persistent vor.</w:t>
       </w:r>
     </w:p>
     <w:p>
@@ -6217,7 +4424,6 @@
         </w:numPr>
         <w:spacing w:after="200" w:line="240" w:lineRule="auto"/>
       </w:pPr>
-      <w:proofErr w:type="spellStart"/>
       <w:r>
         <w:rPr>
           <w:b/>
@@ -6225,7 +4431,6 @@
         </w:rPr>
         <w:t>jupyter_volume</w:t>
       </w:r>
-      <w:proofErr w:type="spellEnd"/>
       <w:r>
         <w:t>:</w:t>
       </w:r>
@@ -6294,21 +4499,7 @@
         <w:rPr>
           <w:lang w:val="de-CH"/>
         </w:rPr>
-        <w:t xml:space="preserve"> Raspberry Pi eine Vielzahl von Netzwerkdiensten einzurichten und zu verwalten. Die klare Definition der Dienste (Samba, Tomcat, Jupyter), Netzwerke und </w:t>
-      </w:r>
-      <w:proofErr w:type="spellStart"/>
-      <w:r>
-        <w:rPr>
-          <w:lang w:val="de-CH"/>
-        </w:rPr>
-        <w:t>Volumes</w:t>
-      </w:r>
-      <w:proofErr w:type="spellEnd"/>
-      <w:r>
-        <w:rPr>
-          <w:lang w:val="de-CH"/>
-        </w:rPr>
-        <w:t xml:space="preserve"> schafft eine </w:t>
+        <w:t xml:space="preserve"> Raspberry Pi eine Vielzahl von Netzwerkdiensten einzurichten und zu verwalten. Die klare Definition der Dienste (Samba, Tomcat, Jupyter), Netzwerke und Volumes schafft eine </w:t>
       </w:r>
       <w:r>
         <w:rPr>
@@ -6409,55 +4600,7 @@
         <w:t xml:space="preserve"> Die klare Struktur der Docker-Compose-Konfiguration erlaubt es, Dienste einfach hinzuzufügen, zu entfernen oder zu modifizieren, um den sich ändernden Anforderungen gerecht zu werden. </w:t>
       </w:r>
       <w:r>
-        <w:t xml:space="preserve">Dies </w:t>
-      </w:r>
-      <w:proofErr w:type="spellStart"/>
-      <w:r>
-        <w:t>ermöglicht</w:t>
-      </w:r>
-      <w:proofErr w:type="spellEnd"/>
-      <w:r>
-        <w:t xml:space="preserve"> </w:t>
-      </w:r>
-      <w:proofErr w:type="spellStart"/>
-      <w:r>
-        <w:t>eine</w:t>
-      </w:r>
-      <w:proofErr w:type="spellEnd"/>
-      <w:r>
-        <w:t xml:space="preserve"> </w:t>
-      </w:r>
-      <w:proofErr w:type="spellStart"/>
-      <w:r>
-        <w:t>einfache</w:t>
-      </w:r>
-      <w:proofErr w:type="spellEnd"/>
-      <w:r>
-        <w:t xml:space="preserve"> </w:t>
-      </w:r>
-      <w:proofErr w:type="spellStart"/>
-      <w:r>
-        <w:t>Skalierung</w:t>
-      </w:r>
-      <w:proofErr w:type="spellEnd"/>
-      <w:r>
-        <w:t xml:space="preserve"> je </w:t>
-      </w:r>
-      <w:proofErr w:type="spellStart"/>
-      <w:r>
-        <w:t>nach</w:t>
-      </w:r>
-      <w:proofErr w:type="spellEnd"/>
-      <w:r>
-        <w:t xml:space="preserve"> </w:t>
-      </w:r>
-      <w:proofErr w:type="spellStart"/>
-      <w:r>
-        <w:t>Bedarf</w:t>
-      </w:r>
-      <w:proofErr w:type="spellEnd"/>
-      <w:r>
-        <w:t>.</w:t>
+        <w:t>Dies ermöglicht eine einfache Skalierung je nach Bedarf.</w:t>
       </w:r>
     </w:p>
     <w:p>
@@ -6509,34 +4652,13 @@
         <w:t xml:space="preserve"> Die einheitliche Verwaltung von Diensten über Docker Compose erleichtert die Handhabung von Start- und Stop-Befehlen sowie das saubere Entfernen von Ressourcen. </w:t>
       </w:r>
       <w:r>
-        <w:t xml:space="preserve">Dies </w:t>
-      </w:r>
-      <w:proofErr w:type="spellStart"/>
-      <w:r>
-        <w:t>erleichtert</w:t>
-      </w:r>
-      <w:proofErr w:type="spellEnd"/>
-      <w:r>
-        <w:t xml:space="preserve"> </w:t>
+        <w:t xml:space="preserve">Dies erleichtert </w:t>
       </w:r>
       <w:r>
         <w:t xml:space="preserve">die </w:t>
       </w:r>
-      <w:proofErr w:type="spellStart"/>
-      <w:r>
-        <w:t>Wartung</w:t>
-      </w:r>
-      <w:proofErr w:type="spellEnd"/>
-      <w:r>
-        <w:t xml:space="preserve"> und </w:t>
-      </w:r>
-      <w:proofErr w:type="spellStart"/>
-      <w:r>
-        <w:t>Aktualisierungen</w:t>
-      </w:r>
-      <w:proofErr w:type="spellEnd"/>
-      <w:r>
-        <w:t>.</w:t>
+      <w:r>
+        <w:t>Wartung und Aktualisierungen.</w:t>
       </w:r>
     </w:p>
     <w:p>
@@ -6557,21 +4679,14 @@
         <w:pStyle w:val="Heading1"/>
       </w:pPr>
       <w:bookmarkStart w:id="12" w:name="_Toc160796902"/>
-      <w:proofErr w:type="spellStart"/>
       <w:r>
         <w:lastRenderedPageBreak/>
         <w:t>Nutzung</w:t>
       </w:r>
-      <w:proofErr w:type="spellEnd"/>
-      <w:r>
-        <w:t xml:space="preserve"> der </w:t>
-      </w:r>
-      <w:proofErr w:type="spellStart"/>
-      <w:r>
-        <w:t>Dienste</w:t>
+      <w:r>
+        <w:t xml:space="preserve"> der Dienste</w:t>
       </w:r>
       <w:bookmarkEnd w:id="12"/>
-      <w:proofErr w:type="spellEnd"/>
     </w:p>
     <w:p>
       <w:pPr>
@@ -6697,13 +4812,7 @@
         <w:rPr>
           <w:lang w:val="de-CH"/>
         </w:rPr>
-        <w:t>\</w:t>
-      </w:r>
-      <w:r>
-        <w:rPr>
-          <w:lang w:val="de-CH"/>
-        </w:rPr>
-        <w:t>\</w:t>
+        <w:t>\\</w:t>
       </w:r>
       <w:r>
         <w:rPr>
@@ -6768,21 +4877,7 @@
         <w:rPr>
           <w:lang w:val="de-CH"/>
         </w:rPr>
-        <w:t xml:space="preserve"> (</w:t>
-      </w:r>
-      <w:proofErr w:type="spellStart"/>
-      <w:r>
-        <w:rPr>
-          <w:lang w:val="de-CH"/>
-        </w:rPr>
-        <w:t>macOS</w:t>
-      </w:r>
-      <w:proofErr w:type="spellEnd"/>
-      <w:r>
-        <w:rPr>
-          <w:lang w:val="de-CH"/>
-        </w:rPr>
-        <w:t>, Linux)</w:t>
+        <w:t xml:space="preserve"> (macOS, Linux)</w:t>
       </w:r>
     </w:p>
     <w:p>
@@ -6793,37 +4888,12 @@
         </w:numPr>
         <w:spacing w:after="200" w:line="240" w:lineRule="auto"/>
       </w:pPr>
-      <w:proofErr w:type="spellStart"/>
       <w:r>
         <w:rPr>
           <w:b/>
           <w:bCs/>
         </w:rPr>
-        <w:t>Zugriff</w:t>
-      </w:r>
-      <w:proofErr w:type="spellEnd"/>
-      <w:r>
-        <w:rPr>
-          <w:b/>
-          <w:bCs/>
-        </w:rPr>
-        <w:t xml:space="preserve"> auf die </w:t>
-      </w:r>
-      <w:proofErr w:type="spellStart"/>
-      <w:r>
-        <w:rPr>
-          <w:b/>
-          <w:bCs/>
-        </w:rPr>
-        <w:t>Freigabe</w:t>
-      </w:r>
-      <w:proofErr w:type="spellEnd"/>
-      <w:r>
-        <w:rPr>
-          <w:b/>
-          <w:bCs/>
-        </w:rPr>
-        <w:t>:</w:t>
+        <w:t>Zugriff auf die Freigabe:</w:t>
       </w:r>
     </w:p>
     <w:p>
@@ -6857,7 +4927,6 @@
         </w:rPr>
         <w:t xml:space="preserve"> </w:t>
       </w:r>
-      <w:proofErr w:type="spellStart"/>
       <w:r>
         <w:rPr>
           <w:rStyle w:val="VerbatimChar"/>
@@ -6867,7 +4936,6 @@
         </w:rPr>
         <w:t>dateiablage</w:t>
       </w:r>
-      <w:proofErr w:type="spellEnd"/>
       <w:r>
         <w:rPr>
           <w:rStyle w:val="VerbatimChar"/>
@@ -6921,38 +4989,7 @@
           <w:szCs w:val="22"/>
           <w:lang w:val="de-CH"/>
         </w:rPr>
-        <w:t xml:space="preserve">einem in </w:t>
-      </w:r>
-      <w:proofErr w:type="gramStart"/>
-      <w:r>
-        <w:rPr>
-          <w:rFonts w:cstheme="minorHAnsi"/>
-          <w:sz w:val="22"/>
-          <w:szCs w:val="22"/>
-          <w:lang w:val="de-CH"/>
-        </w:rPr>
-        <w:t>der .</w:t>
-      </w:r>
-      <w:proofErr w:type="spellStart"/>
-      <w:r>
-        <w:rPr>
-          <w:rFonts w:cstheme="minorHAnsi"/>
-          <w:sz w:val="22"/>
-          <w:szCs w:val="22"/>
-          <w:lang w:val="de-CH"/>
-        </w:rPr>
-        <w:t>env</w:t>
-      </w:r>
-      <w:proofErr w:type="spellEnd"/>
-      <w:proofErr w:type="gramEnd"/>
-      <w:r>
-        <w:rPr>
-          <w:rFonts w:cstheme="minorHAnsi"/>
-          <w:sz w:val="22"/>
-          <w:szCs w:val="22"/>
-          <w:lang w:val="de-CH"/>
-        </w:rPr>
-        <w:t xml:space="preserve"> Datei definierten</w:t>
+        <w:t>einem in der .env Datei definierten</w:t>
       </w:r>
       <w:r>
         <w:rPr>
@@ -6993,21 +5030,12 @@
         </w:numPr>
         <w:spacing w:after="200" w:line="240" w:lineRule="auto"/>
       </w:pPr>
-      <w:proofErr w:type="spellStart"/>
       <w:r>
         <w:rPr>
           <w:b/>
           <w:bCs/>
         </w:rPr>
-        <w:t>Zugriff</w:t>
-      </w:r>
-      <w:proofErr w:type="spellEnd"/>
-      <w:r>
-        <w:rPr>
-          <w:b/>
-          <w:bCs/>
-        </w:rPr>
-        <w:t xml:space="preserve"> auf Tomcat:</w:t>
+        <w:t>Zugriff auf Tomcat:</w:t>
       </w:r>
     </w:p>
     <w:p>
@@ -7104,21 +5132,12 @@
         </w:numPr>
         <w:spacing w:after="200" w:line="240" w:lineRule="auto"/>
       </w:pPr>
-      <w:proofErr w:type="spellStart"/>
       <w:r>
         <w:rPr>
           <w:b/>
           <w:bCs/>
         </w:rPr>
-        <w:t>Startseite</w:t>
-      </w:r>
-      <w:proofErr w:type="spellEnd"/>
-      <w:r>
-        <w:rPr>
-          <w:b/>
-          <w:bCs/>
-        </w:rPr>
-        <w:t>:</w:t>
+        <w:t>Startseite:</w:t>
       </w:r>
     </w:p>
     <w:p>
@@ -7166,44 +5185,15 @@
           <w:szCs w:val="22"/>
           <w:lang w:val="de-CH"/>
         </w:rPr>
-        <w:t>/</w:t>
-      </w:r>
-      <w:proofErr w:type="spellStart"/>
-      <w:r>
-        <w:rPr>
-          <w:rStyle w:val="VerbatimChar"/>
+        <w:t>/tomcat</w:t>
+      </w:r>
+      <w:r>
+        <w:rPr>
           <w:sz w:val="22"/>
           <w:szCs w:val="22"/>
           <w:lang w:val="de-CH"/>
         </w:rPr>
-        <w:t>tomcat</w:t>
-      </w:r>
-      <w:proofErr w:type="spellEnd"/>
-      <w:r>
-        <w:rPr>
-          <w:sz w:val="22"/>
-          <w:szCs w:val="22"/>
-          <w:lang w:val="de-CH"/>
-        </w:rPr>
-        <w:t xml:space="preserve"> dient als Startseite des </w:t>
-      </w:r>
-      <w:proofErr w:type="spellStart"/>
-      <w:r>
-        <w:rPr>
-          <w:sz w:val="22"/>
-          <w:szCs w:val="22"/>
-          <w:lang w:val="de-CH"/>
-        </w:rPr>
-        <w:t>Tomcat</w:t>
-      </w:r>
-      <w:proofErr w:type="spellEnd"/>
-      <w:r>
-        <w:rPr>
-          <w:sz w:val="22"/>
-          <w:szCs w:val="22"/>
-          <w:lang w:val="de-CH"/>
-        </w:rPr>
-        <w:t>-Servers.</w:t>
+        <w:t xml:space="preserve"> dient als Startseite des Tomcat-Servers.</w:t>
       </w:r>
     </w:p>
     <w:p>
@@ -7222,13 +5212,8 @@
         <w:spacing w:line="360" w:lineRule="auto"/>
       </w:pPr>
       <w:bookmarkStart w:id="15" w:name="_Toc160796905"/>
-      <w:proofErr w:type="spellStart"/>
-      <w:r>
-        <w:t>Jupyter</w:t>
-      </w:r>
-      <w:proofErr w:type="spellEnd"/>
-      <w:r>
-        <w:t xml:space="preserve"> Notebook-Server</w:t>
+      <w:r>
+        <w:t>Jupyter Notebook-Server</w:t>
       </w:r>
       <w:bookmarkEnd w:id="15"/>
     </w:p>
@@ -7240,53 +5225,12 @@
         </w:numPr>
         <w:spacing w:after="200" w:line="240" w:lineRule="auto"/>
       </w:pPr>
-      <w:proofErr w:type="spellStart"/>
       <w:r>
         <w:rPr>
           <w:b/>
           <w:bCs/>
         </w:rPr>
-        <w:t>Zugang</w:t>
-      </w:r>
-      <w:proofErr w:type="spellEnd"/>
-      <w:r>
-        <w:rPr>
-          <w:b/>
-          <w:bCs/>
-        </w:rPr>
-        <w:t xml:space="preserve"> </w:t>
-      </w:r>
-      <w:proofErr w:type="spellStart"/>
-      <w:r>
-        <w:rPr>
-          <w:b/>
-          <w:bCs/>
-        </w:rPr>
-        <w:t>zu</w:t>
-      </w:r>
-      <w:proofErr w:type="spellEnd"/>
-      <w:r>
-        <w:rPr>
-          <w:b/>
-          <w:bCs/>
-        </w:rPr>
-        <w:t xml:space="preserve"> </w:t>
-      </w:r>
-      <w:proofErr w:type="spellStart"/>
-      <w:r>
-        <w:rPr>
-          <w:b/>
-          <w:bCs/>
-        </w:rPr>
-        <w:t>Jupyter</w:t>
-      </w:r>
-      <w:proofErr w:type="spellEnd"/>
-      <w:r>
-        <w:rPr>
-          <w:b/>
-          <w:bCs/>
-        </w:rPr>
-        <w:t xml:space="preserve"> Notebook:</w:t>
+        <w:t>Zugang zu Jupyter Notebook:</w:t>
       </w:r>
     </w:p>
     <w:p>
@@ -7382,21 +5326,12 @@
         </w:numPr>
         <w:spacing w:after="200" w:line="240" w:lineRule="auto"/>
       </w:pPr>
-      <w:proofErr w:type="spellStart"/>
       <w:r>
         <w:rPr>
           <w:b/>
           <w:bCs/>
         </w:rPr>
-        <w:t>Persistenz</w:t>
-      </w:r>
-      <w:proofErr w:type="spellEnd"/>
-      <w:r>
-        <w:rPr>
-          <w:b/>
-          <w:bCs/>
-        </w:rPr>
-        <w:t xml:space="preserve"> der Notebooks:</w:t>
+        <w:t>Persistenz der Notebooks:</w:t>
       </w:r>
     </w:p>
     <w:p>
@@ -7426,27 +5361,8 @@
           <w:szCs w:val="22"/>
           <w:lang w:val="de-CH"/>
         </w:rPr>
-        <w:t xml:space="preserve"> </w:t>
-      </w:r>
-      <w:proofErr w:type="spellStart"/>
-      <w:r>
-        <w:rPr>
-          <w:sz w:val="22"/>
-          <w:szCs w:val="22"/>
-          <w:lang w:val="de-CH"/>
-        </w:rPr>
-        <w:t>Jupyter</w:t>
-      </w:r>
-      <w:proofErr w:type="spellEnd"/>
-      <w:r>
-        <w:rPr>
-          <w:sz w:val="22"/>
-          <w:szCs w:val="22"/>
-          <w:lang w:val="de-CH"/>
-        </w:rPr>
-        <w:t xml:space="preserve"> Notebooks werden im </w:t>
-      </w:r>
-      <w:proofErr w:type="spellStart"/>
+        <w:t xml:space="preserve"> Jupyter Notebooks werden im </w:t>
+      </w:r>
       <w:r>
         <w:rPr>
           <w:rStyle w:val="VerbatimChar"/>
@@ -7456,7 +5372,6 @@
         </w:rPr>
         <w:t>jupyter_volume</w:t>
       </w:r>
-      <w:proofErr w:type="spellEnd"/>
       <w:r>
         <w:rPr>
           <w:sz w:val="22"/>
@@ -7541,21 +5456,7 @@
         <w:rPr>
           <w:lang w:val="de-CH"/>
         </w:rPr>
-        <w:t xml:space="preserve"> auf </w:t>
-      </w:r>
-      <w:proofErr w:type="spellStart"/>
-      <w:r>
-        <w:rPr>
-          <w:lang w:val="de-CH"/>
-        </w:rPr>
-        <w:t>Github</w:t>
-      </w:r>
-      <w:proofErr w:type="spellEnd"/>
-      <w:r>
-        <w:rPr>
-          <w:lang w:val="de-CH"/>
-        </w:rPr>
-        <w:t xml:space="preserve"> einsehbar:</w:t>
+        <w:t xml:space="preserve"> auf Github einsehbar:</w:t>
       </w:r>
       <w:r>
         <w:rPr>
@@ -7569,7 +5470,21 @@
             <w:rStyle w:val="Hyperlink"/>
             <w:lang w:val="de-CH"/>
           </w:rPr>
-          <w:t>https://github.com/pburkhalter/NET-Docker</w:t>
+          <w:t>https://github.com/pburkhalter/TEKO-NET-D</w:t>
+        </w:r>
+        <w:r>
+          <w:rPr>
+            <w:rStyle w:val="Hyperlink"/>
+            <w:lang w:val="de-CH"/>
+          </w:rPr>
+          <w:t>o</w:t>
+        </w:r>
+        <w:r>
+          <w:rPr>
+            <w:rStyle w:val="Hyperlink"/>
+            <w:lang w:val="de-CH"/>
+          </w:rPr>
+          <w:t>cker</w:t>
         </w:r>
       </w:hyperlink>
     </w:p>
@@ -8376,6 +6291,7 @@
   <w:style w:type="character" w:default="1" w:styleId="DefaultParagraphFont">
     <w:name w:val="Default Paragraph Font"/>
     <w:uiPriority w:val="1"/>
+    <w:semiHidden/>
     <w:unhideWhenUsed/>
   </w:style>
   <w:style w:type="table" w:default="1" w:styleId="TableNormal">
@@ -8599,6 +6515,18 @@
     <w:rPr>
       <w:color w:val="605E5C"/>
       <w:shd w:val="clear" w:color="auto" w:fill="E1DFDD"/>
+    </w:rPr>
+  </w:style>
+  <w:style w:type="character" w:styleId="FollowedHyperlink">
+    <w:name w:val="FollowedHyperlink"/>
+    <w:basedOn w:val="DefaultParagraphFont"/>
+    <w:uiPriority w:val="99"/>
+    <w:semiHidden/>
+    <w:unhideWhenUsed/>
+    <w:rsid w:val="00C8103D"/>
+    <w:rPr>
+      <w:color w:val="954F72" w:themeColor="followedHyperlink"/>
+      <w:u w:val="single"/>
     </w:rPr>
   </w:style>
 </w:styles>
@@ -8920,6 +6848,21 @@
 </file>
 
 <file path=customXml/item1.xml><?xml version="1.0" encoding="utf-8"?>
+<p:properties xmlns:p="http://schemas.microsoft.com/office/2006/metadata/properties" xmlns:xsi="http://www.w3.org/2001/XMLSchema-instance" xmlns:pc="http://schemas.microsoft.com/office/infopath/2007/PartnerControls">
+  <documentManagement>
+    <TaxCatchAll xmlns="ba97ca63-3555-416f-974c-0f3d5e728f89" xsi:nil="true"/>
+    <lcf76f155ced4ddcb4097134ff3c332f xmlns="5ecfb813-fc4f-46a7-af66-1bb55a57e415">
+      <Terms xmlns="http://schemas.microsoft.com/office/infopath/2007/PartnerControls"/>
+    </lcf76f155ced4ddcb4097134ff3c332f>
+  </documentManagement>
+</p:properties>
+</file>
+
+<file path=customXml/item2.xml><?xml version="1.0" encoding="utf-8"?>
+<b:Sources xmlns:b="http://schemas.openxmlformats.org/officeDocument/2006/bibliography" xmlns="http://schemas.openxmlformats.org/officeDocument/2006/bibliography" SelectedStyle="\APASixthEditionOfficeOnline.xsl" StyleName="APA" Version="6"/>
+</file>
+
+<file path=customXml/item3.xml><?xml version="1.0" encoding="utf-8"?>
 <ct:contentTypeSchema xmlns:ct="http://schemas.microsoft.com/office/2006/metadata/contentType" xmlns:ma="http://schemas.microsoft.com/office/2006/metadata/properties/metaAttributes" ct:_="" ma:_="" ma:contentTypeName="Document" ma:contentTypeID="0x0101001C16A5F1E99F3D498444CBF4FA65DD55" ma:contentTypeVersion="16" ma:contentTypeDescription="Create a new document." ma:contentTypeScope="" ma:versionID="c1e90832bc32ca34160fb7eef50b8d51">
   <xsd:schema xmlns:xsd="http://www.w3.org/2001/XMLSchema" xmlns:xs="http://www.w3.org/2001/XMLSchema" xmlns:p="http://schemas.microsoft.com/office/2006/metadata/properties" xmlns:ns2="5ecfb813-fc4f-46a7-af66-1bb55a57e415" xmlns:ns3="ba97ca63-3555-416f-974c-0f3d5e728f89" targetNamespace="http://schemas.microsoft.com/office/2006/metadata/properties" ma:root="true" ma:fieldsID="42f7ababa8bed337574e00aa55015f97" ns2:_="" ns3:_="">
     <xsd:import namespace="5ecfb813-fc4f-46a7-af66-1bb55a57e415"/>
@@ -9146,21 +7089,6 @@
 </ct:contentTypeSchema>
 </file>
 
-<file path=customXml/item2.xml><?xml version="1.0" encoding="utf-8"?>
-<b:Sources xmlns:b="http://schemas.openxmlformats.org/officeDocument/2006/bibliography" xmlns="http://schemas.openxmlformats.org/officeDocument/2006/bibliography" SelectedStyle="\APASixthEditionOfficeOnline.xsl" StyleName="APA" Version="6"/>
-</file>
-
-<file path=customXml/item3.xml><?xml version="1.0" encoding="utf-8"?>
-<p:properties xmlns:p="http://schemas.microsoft.com/office/2006/metadata/properties" xmlns:xsi="http://www.w3.org/2001/XMLSchema-instance" xmlns:pc="http://schemas.microsoft.com/office/infopath/2007/PartnerControls">
-  <documentManagement>
-    <TaxCatchAll xmlns="ba97ca63-3555-416f-974c-0f3d5e728f89" xsi:nil="true"/>
-    <lcf76f155ced4ddcb4097134ff3c332f xmlns="5ecfb813-fc4f-46a7-af66-1bb55a57e415">
-      <Terms xmlns="http://schemas.microsoft.com/office/infopath/2007/PartnerControls"/>
-    </lcf76f155ced4ddcb4097134ff3c332f>
-  </documentManagement>
-</p:properties>
-</file>
-
 <file path=customXml/item4.xml><?xml version="1.0" encoding="utf-8"?>
 <?mso-contentType ?>
 <FormTemplates xmlns="http://schemas.microsoft.com/sharepoint/v3/contenttype/forms">
@@ -9171,6 +7099,25 @@
 </file>
 
 <file path=customXml/itemProps1.xml><?xml version="1.0" encoding="utf-8"?>
+<ds:datastoreItem xmlns:ds="http://schemas.openxmlformats.org/officeDocument/2006/customXml" ds:itemID="{1A286BD6-0593-4C88-B982-8BCA2AB9010E}">
+  <ds:schemaRefs>
+    <ds:schemaRef ds:uri="http://schemas.microsoft.com/office/2006/metadata/properties"/>
+    <ds:schemaRef ds:uri="http://schemas.microsoft.com/office/infopath/2007/PartnerControls"/>
+    <ds:schemaRef ds:uri="ba97ca63-3555-416f-974c-0f3d5e728f89"/>
+    <ds:schemaRef ds:uri="5ecfb813-fc4f-46a7-af66-1bb55a57e415"/>
+  </ds:schemaRefs>
+</ds:datastoreItem>
+</file>
+
+<file path=customXml/itemProps2.xml><?xml version="1.0" encoding="utf-8"?>
+<ds:datastoreItem xmlns:ds="http://schemas.openxmlformats.org/officeDocument/2006/customXml" ds:itemID="{5EBCCFFC-53BA-44D5-9E01-7F374F95788F}">
+  <ds:schemaRefs>
+    <ds:schemaRef ds:uri="http://schemas.openxmlformats.org/officeDocument/2006/bibliography"/>
+  </ds:schemaRefs>
+</ds:datastoreItem>
+</file>
+
+<file path=customXml/itemProps3.xml><?xml version="1.0" encoding="utf-8"?>
 <ds:datastoreItem xmlns:ds="http://schemas.openxmlformats.org/officeDocument/2006/customXml" ds:itemID="{030B4927-038B-4401-81EA-240E35839242}">
   <ds:schemaRefs>
     <ds:schemaRef ds:uri="http://schemas.microsoft.com/office/2006/metadata/contentType"/>
@@ -9189,25 +7136,6 @@
 </ds:datastoreItem>
 </file>
 
-<file path=customXml/itemProps2.xml><?xml version="1.0" encoding="utf-8"?>
-<ds:datastoreItem xmlns:ds="http://schemas.openxmlformats.org/officeDocument/2006/customXml" ds:itemID="{5EBCCFFC-53BA-44D5-9E01-7F374F95788F}">
-  <ds:schemaRefs>
-    <ds:schemaRef ds:uri="http://schemas.openxmlformats.org/officeDocument/2006/bibliography"/>
-  </ds:schemaRefs>
-</ds:datastoreItem>
-</file>
-
-<file path=customXml/itemProps3.xml><?xml version="1.0" encoding="utf-8"?>
-<ds:datastoreItem xmlns:ds="http://schemas.openxmlformats.org/officeDocument/2006/customXml" ds:itemID="{1A286BD6-0593-4C88-B982-8BCA2AB9010E}">
-  <ds:schemaRefs>
-    <ds:schemaRef ds:uri="http://schemas.microsoft.com/office/2006/metadata/properties"/>
-    <ds:schemaRef ds:uri="http://schemas.microsoft.com/office/infopath/2007/PartnerControls"/>
-    <ds:schemaRef ds:uri="ba97ca63-3555-416f-974c-0f3d5e728f89"/>
-    <ds:schemaRef ds:uri="5ecfb813-fc4f-46a7-af66-1bb55a57e415"/>
-  </ds:schemaRefs>
-</ds:datastoreItem>
-</file>
-
 <file path=customXml/itemProps4.xml><?xml version="1.0" encoding="utf-8"?>
 <ds:datastoreItem xmlns:ds="http://schemas.openxmlformats.org/officeDocument/2006/customXml" ds:itemID="{2B6D2044-8015-4255-9D25-5397E3923E5A}">
   <ds:schemaRefs>

</xml_diff>